<commit_message>
Add bracket notation, tree diagrams, and overhead formatting to Ch1 Rhet Gram
- Bracket notation and constituency tree diagram for each Ex 4 sentence
- Tree diagram for Ex 3.2 (showing adjectival PP inside predicate NP)
- Overhead: one-per-line bulleted headwords/determiners
- Overhead: expanded Ex 3.1 with ambiguity note
- Overhead: page break after each Ex 1 sub-exercise and between Ex 3.2/3.3
- Overhead: spacers between PP items in Ex 3.3
- 1b: added 'their (Determiner for patients')' as separate entry

Co-Authored-By: Claude Sonnet 4.6 <noreply@anthropic.com>
</commit_message>
<xml_diff>
--- a/Homework/Homework Rhet Gram Ch 1 - S26 Answer Key.docx
+++ b/Homework/Homework Rhet Gram Ch 1 - S26 Answer Key.docx
@@ -170,7 +170,7 @@
           <w:rFonts w:ascii="Garamond" w:hAnsi="Garamond"/>
           <w:sz w:val="24"/>
         </w:rPr>
-        <w:t>the (before “operating room”) • their patients’ (possessive Det for “prognoses”)</w:t>
+        <w:t>the (before “operating room”) • their (Determiner for patients’) • patients’ (possessive Det for “prognoses”)</w:t>
       </w:r>
     </w:p>
     <w:p>
@@ -515,7 +515,7 @@
           <w:rFonts w:ascii="Garamond" w:hAnsi="Garamond"/>
           <w:sz w:val="24"/>
         </w:rPr>
-        <w:t>Adverbial — modifies “are common,” indicating context/location</w:t>
+        <w:t>Adverbial — modifies “are common,” indicating context/location (the exact attachment is somewhat ambiguous: it could modify “common,” “are,” or the whole clause)</w:t>
       </w:r>
     </w:p>
     <w:p>
@@ -583,6 +583,207 @@
     </w:p>
     <w:p>
       <w:pPr>
+        <w:ind w:left="504"/>
+        <w:spacing w:before="80" w:after="40"/>
+      </w:pPr>
+      <w:r>
+        <w:rPr>
+          <w:rFonts w:ascii="Garamond" w:hAnsi="Garamond"/>
+          <w:b/>
+          <w:sz w:val="24"/>
+        </w:rPr>
+        <w:t>Tree diagram:</w:t>
+      </w:r>
+    </w:p>
+    <w:p>
+      <w:pPr>
+        <w:ind w:left="720"/>
+        <w:spacing w:before="0" w:after="0"/>
+      </w:pPr>
+      <w:r>
+        <w:rPr>
+          <w:rFonts w:ascii="Courier New" w:hAnsi="Courier New"/>
+          <w:sz w:val="20"/>
+        </w:rPr>
+        <w:t>S</w:t>
+      </w:r>
+    </w:p>
+    <w:p>
+      <w:pPr>
+        <w:ind w:left="720"/>
+        <w:spacing w:before="0" w:after="0"/>
+      </w:pPr>
+      <w:r>
+        <w:rPr>
+          <w:rFonts w:ascii="Courier New" w:hAnsi="Courier New"/>
+          <w:sz w:val="20"/>
+        </w:rPr>
+        <w:t>├── NP</w:t>
+      </w:r>
+    </w:p>
+    <w:p>
+      <w:pPr>
+        <w:ind w:left="720"/>
+        <w:spacing w:before="0" w:after="0"/>
+      </w:pPr>
+      <w:r>
+        <w:rPr>
+          <w:rFonts w:ascii="Courier New" w:hAnsi="Courier New"/>
+          <w:sz w:val="20"/>
+        </w:rPr>
+        <w:t>│   └── N: Cupcakes</w:t>
+      </w:r>
+    </w:p>
+    <w:p>
+      <w:pPr>
+        <w:ind w:left="720"/>
+        <w:spacing w:before="0" w:after="0"/>
+      </w:pPr>
+      <w:r>
+        <w:rPr>
+          <w:rFonts w:ascii="Courier New" w:hAnsi="Courier New"/>
+          <w:sz w:val="20"/>
+        </w:rPr>
+        <w:t>└── VP</w:t>
+      </w:r>
+    </w:p>
+    <w:p>
+      <w:pPr>
+        <w:ind w:left="720"/>
+        <w:spacing w:before="0" w:after="0"/>
+      </w:pPr>
+      <w:r>
+        <w:rPr>
+          <w:rFonts w:ascii="Courier New" w:hAnsi="Courier New"/>
+          <w:sz w:val="20"/>
+        </w:rPr>
+        <w:t xml:space="preserve">    ├── V: are</w:t>
+      </w:r>
+    </w:p>
+    <w:p>
+      <w:pPr>
+        <w:ind w:left="720"/>
+        <w:spacing w:before="0" w:after="0"/>
+      </w:pPr>
+      <w:r>
+        <w:rPr>
+          <w:rFonts w:ascii="Courier New" w:hAnsi="Courier New"/>
+          <w:sz w:val="20"/>
+        </w:rPr>
+        <w:t xml:space="preserve">    └── NP</w:t>
+      </w:r>
+    </w:p>
+    <w:p>
+      <w:pPr>
+        <w:ind w:left="720"/>
+        <w:spacing w:before="0" w:after="0"/>
+      </w:pPr>
+      <w:r>
+        <w:rPr>
+          <w:rFonts w:ascii="Courier New" w:hAnsi="Courier New"/>
+          <w:sz w:val="20"/>
+        </w:rPr>
+        <w:t xml:space="preserve">        ├── Det: a</w:t>
+      </w:r>
+    </w:p>
+    <w:p>
+      <w:pPr>
+        <w:ind w:left="720"/>
+        <w:spacing w:before="0" w:after="0"/>
+      </w:pPr>
+      <w:r>
+        <w:rPr>
+          <w:rFonts w:ascii="Courier New" w:hAnsi="Courier New"/>
+          <w:sz w:val="20"/>
+        </w:rPr>
+        <w:t xml:space="preserve">        ├── Adj: popular</w:t>
+      </w:r>
+    </w:p>
+    <w:p>
+      <w:pPr>
+        <w:ind w:left="720"/>
+        <w:spacing w:before="0" w:after="0"/>
+      </w:pPr>
+      <w:r>
+        <w:rPr>
+          <w:rFonts w:ascii="Courier New" w:hAnsi="Courier New"/>
+          <w:sz w:val="20"/>
+        </w:rPr>
+        <w:t xml:space="preserve">        ├── N: alternative</w:t>
+      </w:r>
+    </w:p>
+    <w:p>
+      <w:pPr>
+        <w:ind w:left="720"/>
+        <w:spacing w:before="0" w:after="0"/>
+      </w:pPr>
+      <w:r>
+        <w:rPr>
+          <w:rFonts w:ascii="Courier New" w:hAnsi="Courier New"/>
+          <w:sz w:val="20"/>
+        </w:rPr>
+        <w:t xml:space="preserve">        └── PP  ← adjectival: modifies “alternative”</w:t>
+      </w:r>
+    </w:p>
+    <w:p>
+      <w:pPr>
+        <w:ind w:left="720"/>
+        <w:spacing w:before="0" w:after="0"/>
+      </w:pPr>
+      <w:r>
+        <w:rPr>
+          <w:rFonts w:ascii="Courier New" w:hAnsi="Courier New"/>
+          <w:sz w:val="20"/>
+        </w:rPr>
+        <w:t xml:space="preserve">            ├── Prep: to</w:t>
+      </w:r>
+    </w:p>
+    <w:p>
+      <w:pPr>
+        <w:ind w:left="720"/>
+        <w:spacing w:before="0" w:after="0"/>
+      </w:pPr>
+      <w:r>
+        <w:rPr>
+          <w:rFonts w:ascii="Courier New" w:hAnsi="Courier New"/>
+          <w:sz w:val="20"/>
+        </w:rPr>
+        <w:t xml:space="preserve">            └── NP</w:t>
+      </w:r>
+    </w:p>
+    <w:p>
+      <w:pPr>
+        <w:ind w:left="720"/>
+        <w:spacing w:before="0" w:after="0"/>
+      </w:pPr>
+      <w:r>
+        <w:rPr>
+          <w:rFonts w:ascii="Courier New" w:hAnsi="Courier New"/>
+          <w:sz w:val="20"/>
+        </w:rPr>
+        <w:t xml:space="preserve">                ├── N: birthday</w:t>
+      </w:r>
+    </w:p>
+    <w:p>
+      <w:pPr>
+        <w:ind w:left="720"/>
+        <w:spacing w:before="0" w:after="0"/>
+      </w:pPr>
+      <w:r>
+        <w:rPr>
+          <w:rFonts w:ascii="Courier New" w:hAnsi="Courier New"/>
+          <w:sz w:val="20"/>
+        </w:rPr>
+        <w:t xml:space="preserve">                └── N: cakes</w:t>
+      </w:r>
+    </w:p>
+    <w:p>
+      <w:pPr>
+        <w:spacing w:before="0" w:after="80"/>
+      </w:pPr>
+    </w:p>
+    <w:p>
+      <w:pPr>
         <w:spacing w:before="120" w:after="40"/>
       </w:pPr>
       <w:r>
@@ -745,6 +946,7 @@
     </w:p>
     <w:p>
       <w:pPr>
+        <w:ind w:left="0"/>
         <w:spacing w:before="0" w:after="160"/>
       </w:pPr>
       <w:r>
@@ -760,7 +962,7 @@
           <w:rFonts w:ascii="Garamond" w:hAnsi="Garamond"/>
           <w:sz w:val="24"/>
         </w:rPr>
-        <w:t>Diagrams will vary. Confirm that subject NP, VP, and any PPs are correctly identified and that the diagram matches the table analysis below.</w:t>
+        <w:t>Bracket notation and tree diagram are provided below each table. Student diagrams drawn in the diagramming app should match the tree structure.</w:t>
       </w:r>
     </w:p>
     <w:p>
@@ -1199,9 +1401,223 @@
     </w:tbl>
     <w:p>
       <w:pPr>
-        <w:spacing w:before="40" w:after="80"/>
-      </w:pPr>
-      <w:r/>
+        <w:spacing w:before="40" w:after="40"/>
+      </w:pPr>
+    </w:p>
+    <w:p>
+      <w:pPr>
+        <w:ind w:left="504"/>
+        <w:spacing w:before="120" w:after="40"/>
+      </w:pPr>
+      <w:r>
+        <w:rPr>
+          <w:rFonts w:ascii="Garamond" w:hAnsi="Garamond"/>
+          <w:b/>
+          <w:sz w:val="24"/>
+        </w:rPr>
+        <w:t>Bracket notation:</w:t>
+      </w:r>
+    </w:p>
+    <w:p>
+      <w:pPr>
+        <w:ind w:left="720"/>
+        <w:spacing w:before="0" w:after="80"/>
+      </w:pPr>
+      <w:r>
+        <w:rPr>
+          <w:rFonts w:ascii="Courier New" w:hAnsi="Courier New"/>
+          <w:sz w:val="20"/>
+        </w:rPr>
+        <w:t>[NP Bears] [VP seldomly attack [PP without [NP a very good reason]]]</w:t>
+      </w:r>
+    </w:p>
+    <w:p>
+      <w:pPr>
+        <w:ind w:left="504"/>
+        <w:spacing w:before="80" w:after="40"/>
+      </w:pPr>
+      <w:r>
+        <w:rPr>
+          <w:rFonts w:ascii="Garamond" w:hAnsi="Garamond"/>
+          <w:b/>
+          <w:sz w:val="24"/>
+        </w:rPr>
+        <w:t>Tree diagram:</w:t>
+      </w:r>
+    </w:p>
+    <w:p>
+      <w:pPr>
+        <w:ind w:left="720"/>
+        <w:spacing w:before="0" w:after="0"/>
+      </w:pPr>
+      <w:r>
+        <w:rPr>
+          <w:rFonts w:ascii="Courier New" w:hAnsi="Courier New"/>
+          <w:sz w:val="20"/>
+        </w:rPr>
+        <w:t>S</w:t>
+      </w:r>
+    </w:p>
+    <w:p>
+      <w:pPr>
+        <w:ind w:left="720"/>
+        <w:spacing w:before="0" w:after="0"/>
+      </w:pPr>
+      <w:r>
+        <w:rPr>
+          <w:rFonts w:ascii="Courier New" w:hAnsi="Courier New"/>
+          <w:sz w:val="20"/>
+        </w:rPr>
+        <w:t>├── NP</w:t>
+      </w:r>
+    </w:p>
+    <w:p>
+      <w:pPr>
+        <w:ind w:left="720"/>
+        <w:spacing w:before="0" w:after="0"/>
+      </w:pPr>
+      <w:r>
+        <w:rPr>
+          <w:rFonts w:ascii="Courier New" w:hAnsi="Courier New"/>
+          <w:sz w:val="20"/>
+        </w:rPr>
+        <w:t>│   └── N: Bears</w:t>
+      </w:r>
+    </w:p>
+    <w:p>
+      <w:pPr>
+        <w:ind w:left="720"/>
+        <w:spacing w:before="0" w:after="0"/>
+      </w:pPr>
+      <w:r>
+        <w:rPr>
+          <w:rFonts w:ascii="Courier New" w:hAnsi="Courier New"/>
+          <w:sz w:val="20"/>
+        </w:rPr>
+        <w:t>└── VP</w:t>
+      </w:r>
+    </w:p>
+    <w:p>
+      <w:pPr>
+        <w:ind w:left="720"/>
+        <w:spacing w:before="0" w:after="0"/>
+      </w:pPr>
+      <w:r>
+        <w:rPr>
+          <w:rFonts w:ascii="Courier New" w:hAnsi="Courier New"/>
+          <w:sz w:val="20"/>
+        </w:rPr>
+        <w:t xml:space="preserve">    ├── Adv: seldomly</w:t>
+      </w:r>
+    </w:p>
+    <w:p>
+      <w:pPr>
+        <w:ind w:left="720"/>
+        <w:spacing w:before="0" w:after="0"/>
+      </w:pPr>
+      <w:r>
+        <w:rPr>
+          <w:rFonts w:ascii="Courier New" w:hAnsi="Courier New"/>
+          <w:sz w:val="20"/>
+        </w:rPr>
+        <w:t xml:space="preserve">    ├── V: attack</w:t>
+      </w:r>
+    </w:p>
+    <w:p>
+      <w:pPr>
+        <w:ind w:left="720"/>
+        <w:spacing w:before="0" w:after="0"/>
+      </w:pPr>
+      <w:r>
+        <w:rPr>
+          <w:rFonts w:ascii="Courier New" w:hAnsi="Courier New"/>
+          <w:sz w:val="20"/>
+        </w:rPr>
+        <w:t xml:space="preserve">    └── PP</w:t>
+      </w:r>
+    </w:p>
+    <w:p>
+      <w:pPr>
+        <w:ind w:left="720"/>
+        <w:spacing w:before="0" w:after="0"/>
+      </w:pPr>
+      <w:r>
+        <w:rPr>
+          <w:rFonts w:ascii="Courier New" w:hAnsi="Courier New"/>
+          <w:sz w:val="20"/>
+        </w:rPr>
+        <w:t xml:space="preserve">        ├── Prep: without</w:t>
+      </w:r>
+    </w:p>
+    <w:p>
+      <w:pPr>
+        <w:ind w:left="720"/>
+        <w:spacing w:before="0" w:after="0"/>
+      </w:pPr>
+      <w:r>
+        <w:rPr>
+          <w:rFonts w:ascii="Courier New" w:hAnsi="Courier New"/>
+          <w:sz w:val="20"/>
+        </w:rPr>
+        <w:t xml:space="preserve">        └── NP</w:t>
+      </w:r>
+    </w:p>
+    <w:p>
+      <w:pPr>
+        <w:ind w:left="720"/>
+        <w:spacing w:before="0" w:after="0"/>
+      </w:pPr>
+      <w:r>
+        <w:rPr>
+          <w:rFonts w:ascii="Courier New" w:hAnsi="Courier New"/>
+          <w:sz w:val="20"/>
+        </w:rPr>
+        <w:t xml:space="preserve">            ├── Det: a</w:t>
+      </w:r>
+    </w:p>
+    <w:p>
+      <w:pPr>
+        <w:ind w:left="720"/>
+        <w:spacing w:before="0" w:after="0"/>
+      </w:pPr>
+      <w:r>
+        <w:rPr>
+          <w:rFonts w:ascii="Courier New" w:hAnsi="Courier New"/>
+          <w:sz w:val="20"/>
+        </w:rPr>
+        <w:t xml:space="preserve">            ├── Adv: very</w:t>
+      </w:r>
+    </w:p>
+    <w:p>
+      <w:pPr>
+        <w:ind w:left="720"/>
+        <w:spacing w:before="0" w:after="0"/>
+      </w:pPr>
+      <w:r>
+        <w:rPr>
+          <w:rFonts w:ascii="Courier New" w:hAnsi="Courier New"/>
+          <w:sz w:val="20"/>
+        </w:rPr>
+        <w:t xml:space="preserve">            ├── Adj: good</w:t>
+      </w:r>
+    </w:p>
+    <w:p>
+      <w:pPr>
+        <w:ind w:left="720"/>
+        <w:spacing w:before="0" w:after="0"/>
+      </w:pPr>
+      <w:r>
+        <w:rPr>
+          <w:rFonts w:ascii="Courier New" w:hAnsi="Courier New"/>
+          <w:sz w:val="20"/>
+        </w:rPr>
+        <w:t xml:space="preserve">            └── N: reason</w:t>
+      </w:r>
+    </w:p>
+    <w:p>
+      <w:pPr>
+        <w:spacing w:before="0" w:after="80"/>
+      </w:pPr>
     </w:p>
     <w:p>
       <w:pPr>
@@ -1551,9 +1967,197 @@
     </w:tbl>
     <w:p>
       <w:pPr>
-        <w:spacing w:before="40" w:after="80"/>
-      </w:pPr>
-      <w:r/>
+        <w:spacing w:before="40" w:after="40"/>
+      </w:pPr>
+    </w:p>
+    <w:p>
+      <w:pPr>
+        <w:ind w:left="504"/>
+        <w:spacing w:before="120" w:after="40"/>
+      </w:pPr>
+      <w:r>
+        <w:rPr>
+          <w:rFonts w:ascii="Garamond" w:hAnsi="Garamond"/>
+          <w:b/>
+          <w:sz w:val="24"/>
+        </w:rPr>
+        <w:t>Bracket notation:</w:t>
+      </w:r>
+    </w:p>
+    <w:p>
+      <w:pPr>
+        <w:ind w:left="720"/>
+        <w:spacing w:before="0" w:after="80"/>
+      </w:pPr>
+      <w:r>
+        <w:rPr>
+          <w:rFonts w:ascii="Courier New" w:hAnsi="Courier New"/>
+          <w:sz w:val="20"/>
+        </w:rPr>
+        <w:t>[NP Stephen] [VP usually sits alone [PP at [NP home]]]</w:t>
+      </w:r>
+    </w:p>
+    <w:p>
+      <w:pPr>
+        <w:ind w:left="504"/>
+        <w:spacing w:before="80" w:after="40"/>
+      </w:pPr>
+      <w:r>
+        <w:rPr>
+          <w:rFonts w:ascii="Garamond" w:hAnsi="Garamond"/>
+          <w:b/>
+          <w:sz w:val="24"/>
+        </w:rPr>
+        <w:t>Tree diagram:</w:t>
+      </w:r>
+    </w:p>
+    <w:p>
+      <w:pPr>
+        <w:ind w:left="720"/>
+        <w:spacing w:before="0" w:after="0"/>
+      </w:pPr>
+      <w:r>
+        <w:rPr>
+          <w:rFonts w:ascii="Courier New" w:hAnsi="Courier New"/>
+          <w:sz w:val="20"/>
+        </w:rPr>
+        <w:t>S</w:t>
+      </w:r>
+    </w:p>
+    <w:p>
+      <w:pPr>
+        <w:ind w:left="720"/>
+        <w:spacing w:before="0" w:after="0"/>
+      </w:pPr>
+      <w:r>
+        <w:rPr>
+          <w:rFonts w:ascii="Courier New" w:hAnsi="Courier New"/>
+          <w:sz w:val="20"/>
+        </w:rPr>
+        <w:t>├── NP</w:t>
+      </w:r>
+    </w:p>
+    <w:p>
+      <w:pPr>
+        <w:ind w:left="720"/>
+        <w:spacing w:before="0" w:after="0"/>
+      </w:pPr>
+      <w:r>
+        <w:rPr>
+          <w:rFonts w:ascii="Courier New" w:hAnsi="Courier New"/>
+          <w:sz w:val="20"/>
+        </w:rPr>
+        <w:t>│   └── N: Stephen</w:t>
+      </w:r>
+    </w:p>
+    <w:p>
+      <w:pPr>
+        <w:ind w:left="720"/>
+        <w:spacing w:before="0" w:after="0"/>
+      </w:pPr>
+      <w:r>
+        <w:rPr>
+          <w:rFonts w:ascii="Courier New" w:hAnsi="Courier New"/>
+          <w:sz w:val="20"/>
+        </w:rPr>
+        <w:t>└── VP</w:t>
+      </w:r>
+    </w:p>
+    <w:p>
+      <w:pPr>
+        <w:ind w:left="720"/>
+        <w:spacing w:before="0" w:after="0"/>
+      </w:pPr>
+      <w:r>
+        <w:rPr>
+          <w:rFonts w:ascii="Courier New" w:hAnsi="Courier New"/>
+          <w:sz w:val="20"/>
+        </w:rPr>
+        <w:t xml:space="preserve">    ├── Adv: usually</w:t>
+      </w:r>
+    </w:p>
+    <w:p>
+      <w:pPr>
+        <w:ind w:left="720"/>
+        <w:spacing w:before="0" w:after="0"/>
+      </w:pPr>
+      <w:r>
+        <w:rPr>
+          <w:rFonts w:ascii="Courier New" w:hAnsi="Courier New"/>
+          <w:sz w:val="20"/>
+        </w:rPr>
+        <w:t xml:space="preserve">    ├── V: sits</w:t>
+      </w:r>
+    </w:p>
+    <w:p>
+      <w:pPr>
+        <w:ind w:left="720"/>
+        <w:spacing w:before="0" w:after="0"/>
+      </w:pPr>
+      <w:r>
+        <w:rPr>
+          <w:rFonts w:ascii="Courier New" w:hAnsi="Courier New"/>
+          <w:sz w:val="20"/>
+        </w:rPr>
+        <w:t xml:space="preserve">    ├── Adv: alone</w:t>
+      </w:r>
+    </w:p>
+    <w:p>
+      <w:pPr>
+        <w:ind w:left="720"/>
+        <w:spacing w:before="0" w:after="0"/>
+      </w:pPr>
+      <w:r>
+        <w:rPr>
+          <w:rFonts w:ascii="Courier New" w:hAnsi="Courier New"/>
+          <w:sz w:val="20"/>
+        </w:rPr>
+        <w:t xml:space="preserve">    └── PP</w:t>
+      </w:r>
+    </w:p>
+    <w:p>
+      <w:pPr>
+        <w:ind w:left="720"/>
+        <w:spacing w:before="0" w:after="0"/>
+      </w:pPr>
+      <w:r>
+        <w:rPr>
+          <w:rFonts w:ascii="Courier New" w:hAnsi="Courier New"/>
+          <w:sz w:val="20"/>
+        </w:rPr>
+        <w:t xml:space="preserve">        ├── Prep: at</w:t>
+      </w:r>
+    </w:p>
+    <w:p>
+      <w:pPr>
+        <w:ind w:left="720"/>
+        <w:spacing w:before="0" w:after="0"/>
+      </w:pPr>
+      <w:r>
+        <w:rPr>
+          <w:rFonts w:ascii="Courier New" w:hAnsi="Courier New"/>
+          <w:sz w:val="20"/>
+        </w:rPr>
+        <w:t xml:space="preserve">        └── NP</w:t>
+      </w:r>
+    </w:p>
+    <w:p>
+      <w:pPr>
+        <w:ind w:left="720"/>
+        <w:spacing w:before="0" w:after="0"/>
+      </w:pPr>
+      <w:r>
+        <w:rPr>
+          <w:rFonts w:ascii="Courier New" w:hAnsi="Courier New"/>
+          <w:sz w:val="20"/>
+        </w:rPr>
+        <w:t xml:space="preserve">            └── N: home</w:t>
+      </w:r>
+    </w:p>
+    <w:p>
+      <w:pPr>
+        <w:spacing w:before="0" w:after="80"/>
+      </w:pPr>
     </w:p>
     <w:p>
       <w:pPr>
@@ -1947,9 +2551,210 @@
     </w:tbl>
     <w:p>
       <w:pPr>
-        <w:spacing w:before="40" w:after="80"/>
-      </w:pPr>
-      <w:r/>
+        <w:spacing w:before="40" w:after="40"/>
+      </w:pPr>
+    </w:p>
+    <w:p>
+      <w:pPr>
+        <w:ind w:left="504"/>
+        <w:spacing w:before="120" w:after="40"/>
+      </w:pPr>
+      <w:r>
+        <w:rPr>
+          <w:rFonts w:ascii="Garamond" w:hAnsi="Garamond"/>
+          <w:b/>
+          <w:sz w:val="24"/>
+        </w:rPr>
+        <w:t>Bracket notation:</w:t>
+      </w:r>
+    </w:p>
+    <w:p>
+      <w:pPr>
+        <w:ind w:left="720"/>
+        <w:spacing w:before="0" w:after="80"/>
+      </w:pPr>
+      <w:r>
+        <w:rPr>
+          <w:rFonts w:ascii="Courier New" w:hAnsi="Courier New"/>
+          <w:sz w:val="20"/>
+        </w:rPr>
+        <w:t>[NP My younger brother] [VP works [PP for [NP the city]]]</w:t>
+      </w:r>
+    </w:p>
+    <w:p>
+      <w:pPr>
+        <w:ind w:left="504"/>
+        <w:spacing w:before="80" w:after="40"/>
+      </w:pPr>
+      <w:r>
+        <w:rPr>
+          <w:rFonts w:ascii="Garamond" w:hAnsi="Garamond"/>
+          <w:b/>
+          <w:sz w:val="24"/>
+        </w:rPr>
+        <w:t>Tree diagram:</w:t>
+      </w:r>
+    </w:p>
+    <w:p>
+      <w:pPr>
+        <w:ind w:left="720"/>
+        <w:spacing w:before="0" w:after="0"/>
+      </w:pPr>
+      <w:r>
+        <w:rPr>
+          <w:rFonts w:ascii="Courier New" w:hAnsi="Courier New"/>
+          <w:sz w:val="20"/>
+        </w:rPr>
+        <w:t>S</w:t>
+      </w:r>
+    </w:p>
+    <w:p>
+      <w:pPr>
+        <w:ind w:left="720"/>
+        <w:spacing w:before="0" w:after="0"/>
+      </w:pPr>
+      <w:r>
+        <w:rPr>
+          <w:rFonts w:ascii="Courier New" w:hAnsi="Courier New"/>
+          <w:sz w:val="20"/>
+        </w:rPr>
+        <w:t>├── NP</w:t>
+      </w:r>
+    </w:p>
+    <w:p>
+      <w:pPr>
+        <w:ind w:left="720"/>
+        <w:spacing w:before="0" w:after="0"/>
+      </w:pPr>
+      <w:r>
+        <w:rPr>
+          <w:rFonts w:ascii="Courier New" w:hAnsi="Courier New"/>
+          <w:sz w:val="20"/>
+        </w:rPr>
+        <w:t>│   ├── Det: My</w:t>
+      </w:r>
+    </w:p>
+    <w:p>
+      <w:pPr>
+        <w:ind w:left="720"/>
+        <w:spacing w:before="0" w:after="0"/>
+      </w:pPr>
+      <w:r>
+        <w:rPr>
+          <w:rFonts w:ascii="Courier New" w:hAnsi="Courier New"/>
+          <w:sz w:val="20"/>
+        </w:rPr>
+        <w:t>│   ├── Adj: younger</w:t>
+      </w:r>
+    </w:p>
+    <w:p>
+      <w:pPr>
+        <w:ind w:left="720"/>
+        <w:spacing w:before="0" w:after="0"/>
+      </w:pPr>
+      <w:r>
+        <w:rPr>
+          <w:rFonts w:ascii="Courier New" w:hAnsi="Courier New"/>
+          <w:sz w:val="20"/>
+        </w:rPr>
+        <w:t>│   └── N: brother</w:t>
+      </w:r>
+    </w:p>
+    <w:p>
+      <w:pPr>
+        <w:ind w:left="720"/>
+        <w:spacing w:before="0" w:after="0"/>
+      </w:pPr>
+      <w:r>
+        <w:rPr>
+          <w:rFonts w:ascii="Courier New" w:hAnsi="Courier New"/>
+          <w:sz w:val="20"/>
+        </w:rPr>
+        <w:t>└── VP</w:t>
+      </w:r>
+    </w:p>
+    <w:p>
+      <w:pPr>
+        <w:ind w:left="720"/>
+        <w:spacing w:before="0" w:after="0"/>
+      </w:pPr>
+      <w:r>
+        <w:rPr>
+          <w:rFonts w:ascii="Courier New" w:hAnsi="Courier New"/>
+          <w:sz w:val="20"/>
+        </w:rPr>
+        <w:t xml:space="preserve">    ├── V: works</w:t>
+      </w:r>
+    </w:p>
+    <w:p>
+      <w:pPr>
+        <w:ind w:left="720"/>
+        <w:spacing w:before="0" w:after="0"/>
+      </w:pPr>
+      <w:r>
+        <w:rPr>
+          <w:rFonts w:ascii="Courier New" w:hAnsi="Courier New"/>
+          <w:sz w:val="20"/>
+        </w:rPr>
+        <w:t xml:space="preserve">    └── PP</w:t>
+      </w:r>
+    </w:p>
+    <w:p>
+      <w:pPr>
+        <w:ind w:left="720"/>
+        <w:spacing w:before="0" w:after="0"/>
+      </w:pPr>
+      <w:r>
+        <w:rPr>
+          <w:rFonts w:ascii="Courier New" w:hAnsi="Courier New"/>
+          <w:sz w:val="20"/>
+        </w:rPr>
+        <w:t xml:space="preserve">        ├── Prep: for</w:t>
+      </w:r>
+    </w:p>
+    <w:p>
+      <w:pPr>
+        <w:ind w:left="720"/>
+        <w:spacing w:before="0" w:after="0"/>
+      </w:pPr>
+      <w:r>
+        <w:rPr>
+          <w:rFonts w:ascii="Courier New" w:hAnsi="Courier New"/>
+          <w:sz w:val="20"/>
+        </w:rPr>
+        <w:t xml:space="preserve">        └── NP</w:t>
+      </w:r>
+    </w:p>
+    <w:p>
+      <w:pPr>
+        <w:ind w:left="720"/>
+        <w:spacing w:before="0" w:after="0"/>
+      </w:pPr>
+      <w:r>
+        <w:rPr>
+          <w:rFonts w:ascii="Courier New" w:hAnsi="Courier New"/>
+          <w:sz w:val="20"/>
+        </w:rPr>
+        <w:t xml:space="preserve">            ├── Det: the</w:t>
+      </w:r>
+    </w:p>
+    <w:p>
+      <w:pPr>
+        <w:ind w:left="720"/>
+        <w:spacing w:before="0" w:after="0"/>
+      </w:pPr>
+      <w:r>
+        <w:rPr>
+          <w:rFonts w:ascii="Courier New" w:hAnsi="Courier New"/>
+          <w:sz w:val="20"/>
+        </w:rPr>
+        <w:t xml:space="preserve">            └── N: city</w:t>
+      </w:r>
+    </w:p>
+    <w:p>
+      <w:pPr>
+        <w:spacing w:before="0" w:after="80"/>
+      </w:pPr>
     </w:p>
     <w:p>
       <w:pPr>
@@ -2387,9 +3192,223 @@
     </w:tbl>
     <w:p>
       <w:pPr>
-        <w:spacing w:before="40" w:after="80"/>
-      </w:pPr>
-      <w:r/>
+        <w:spacing w:before="40" w:after="40"/>
+      </w:pPr>
+    </w:p>
+    <w:p>
+      <w:pPr>
+        <w:ind w:left="504"/>
+        <w:spacing w:before="120" w:after="40"/>
+      </w:pPr>
+      <w:r>
+        <w:rPr>
+          <w:rFonts w:ascii="Garamond" w:hAnsi="Garamond"/>
+          <w:b/>
+          <w:sz w:val="24"/>
+        </w:rPr>
+        <w:t>Bracket notation:</w:t>
+      </w:r>
+    </w:p>
+    <w:p>
+      <w:pPr>
+        <w:ind w:left="720"/>
+        <w:spacing w:before="0" w:after="80"/>
+      </w:pPr>
+      <w:r>
+        <w:rPr>
+          <w:rFonts w:ascii="Courier New" w:hAnsi="Courier New"/>
+          <w:sz w:val="20"/>
+        </w:rPr>
+        <w:t>[NP The painfully long discussion] [VP continued incessantly [PP until [NP noon]]]</w:t>
+      </w:r>
+    </w:p>
+    <w:p>
+      <w:pPr>
+        <w:ind w:left="504"/>
+        <w:spacing w:before="80" w:after="40"/>
+      </w:pPr>
+      <w:r>
+        <w:rPr>
+          <w:rFonts w:ascii="Garamond" w:hAnsi="Garamond"/>
+          <w:b/>
+          <w:sz w:val="24"/>
+        </w:rPr>
+        <w:t>Tree diagram:</w:t>
+      </w:r>
+    </w:p>
+    <w:p>
+      <w:pPr>
+        <w:ind w:left="720"/>
+        <w:spacing w:before="0" w:after="0"/>
+      </w:pPr>
+      <w:r>
+        <w:rPr>
+          <w:rFonts w:ascii="Courier New" w:hAnsi="Courier New"/>
+          <w:sz w:val="20"/>
+        </w:rPr>
+        <w:t>S</w:t>
+      </w:r>
+    </w:p>
+    <w:p>
+      <w:pPr>
+        <w:ind w:left="720"/>
+        <w:spacing w:before="0" w:after="0"/>
+      </w:pPr>
+      <w:r>
+        <w:rPr>
+          <w:rFonts w:ascii="Courier New" w:hAnsi="Courier New"/>
+          <w:sz w:val="20"/>
+        </w:rPr>
+        <w:t>├── NP</w:t>
+      </w:r>
+    </w:p>
+    <w:p>
+      <w:pPr>
+        <w:ind w:left="720"/>
+        <w:spacing w:before="0" w:after="0"/>
+      </w:pPr>
+      <w:r>
+        <w:rPr>
+          <w:rFonts w:ascii="Courier New" w:hAnsi="Courier New"/>
+          <w:sz w:val="20"/>
+        </w:rPr>
+        <w:t>│   ├── Det: The</w:t>
+      </w:r>
+    </w:p>
+    <w:p>
+      <w:pPr>
+        <w:ind w:left="720"/>
+        <w:spacing w:before="0" w:after="0"/>
+      </w:pPr>
+      <w:r>
+        <w:rPr>
+          <w:rFonts w:ascii="Courier New" w:hAnsi="Courier New"/>
+          <w:sz w:val="20"/>
+        </w:rPr>
+        <w:t>│   ├── Adv: painfully</w:t>
+      </w:r>
+    </w:p>
+    <w:p>
+      <w:pPr>
+        <w:ind w:left="720"/>
+        <w:spacing w:before="0" w:after="0"/>
+      </w:pPr>
+      <w:r>
+        <w:rPr>
+          <w:rFonts w:ascii="Courier New" w:hAnsi="Courier New"/>
+          <w:sz w:val="20"/>
+        </w:rPr>
+        <w:t>│   ├── Adj: long</w:t>
+      </w:r>
+    </w:p>
+    <w:p>
+      <w:pPr>
+        <w:ind w:left="720"/>
+        <w:spacing w:before="0" w:after="0"/>
+      </w:pPr>
+      <w:r>
+        <w:rPr>
+          <w:rFonts w:ascii="Courier New" w:hAnsi="Courier New"/>
+          <w:sz w:val="20"/>
+        </w:rPr>
+        <w:t>│   └── N: discussion</w:t>
+      </w:r>
+    </w:p>
+    <w:p>
+      <w:pPr>
+        <w:ind w:left="720"/>
+        <w:spacing w:before="0" w:after="0"/>
+      </w:pPr>
+      <w:r>
+        <w:rPr>
+          <w:rFonts w:ascii="Courier New" w:hAnsi="Courier New"/>
+          <w:sz w:val="20"/>
+        </w:rPr>
+        <w:t>└── VP</w:t>
+      </w:r>
+    </w:p>
+    <w:p>
+      <w:pPr>
+        <w:ind w:left="720"/>
+        <w:spacing w:before="0" w:after="0"/>
+      </w:pPr>
+      <w:r>
+        <w:rPr>
+          <w:rFonts w:ascii="Courier New" w:hAnsi="Courier New"/>
+          <w:sz w:val="20"/>
+        </w:rPr>
+        <w:t xml:space="preserve">    ├── V: continued</w:t>
+      </w:r>
+    </w:p>
+    <w:p>
+      <w:pPr>
+        <w:ind w:left="720"/>
+        <w:spacing w:before="0" w:after="0"/>
+      </w:pPr>
+      <w:r>
+        <w:rPr>
+          <w:rFonts w:ascii="Courier New" w:hAnsi="Courier New"/>
+          <w:sz w:val="20"/>
+        </w:rPr>
+        <w:t xml:space="preserve">    ├── Adv: incessantly</w:t>
+      </w:r>
+    </w:p>
+    <w:p>
+      <w:pPr>
+        <w:ind w:left="720"/>
+        <w:spacing w:before="0" w:after="0"/>
+      </w:pPr>
+      <w:r>
+        <w:rPr>
+          <w:rFonts w:ascii="Courier New" w:hAnsi="Courier New"/>
+          <w:sz w:val="20"/>
+        </w:rPr>
+        <w:t xml:space="preserve">    └── PP</w:t>
+      </w:r>
+    </w:p>
+    <w:p>
+      <w:pPr>
+        <w:ind w:left="720"/>
+        <w:spacing w:before="0" w:after="0"/>
+      </w:pPr>
+      <w:r>
+        <w:rPr>
+          <w:rFonts w:ascii="Courier New" w:hAnsi="Courier New"/>
+          <w:sz w:val="20"/>
+        </w:rPr>
+        <w:t xml:space="preserve">        ├── Prep: until</w:t>
+      </w:r>
+    </w:p>
+    <w:p>
+      <w:pPr>
+        <w:ind w:left="720"/>
+        <w:spacing w:before="0" w:after="0"/>
+      </w:pPr>
+      <w:r>
+        <w:rPr>
+          <w:rFonts w:ascii="Courier New" w:hAnsi="Courier New"/>
+          <w:sz w:val="20"/>
+        </w:rPr>
+        <w:t xml:space="preserve">        └── NP</w:t>
+      </w:r>
+    </w:p>
+    <w:p>
+      <w:pPr>
+        <w:ind w:left="720"/>
+        <w:spacing w:before="0" w:after="0"/>
+      </w:pPr>
+      <w:r>
+        <w:rPr>
+          <w:rFonts w:ascii="Courier New" w:hAnsi="Courier New"/>
+          <w:sz w:val="20"/>
+        </w:rPr>
+        <w:t xml:space="preserve">            └── N: noon</w:t>
+      </w:r>
+    </w:p>
+    <w:p>
+      <w:pPr>
+        <w:spacing w:before="0" w:after="80"/>
+      </w:pPr>
     </w:p>
     <w:p>
       <w:pPr>
@@ -2827,9 +3846,223 @@
     </w:tbl>
     <w:p>
       <w:pPr>
-        <w:spacing w:before="40" w:after="80"/>
-      </w:pPr>
-      <w:r/>
+        <w:spacing w:before="40" w:after="40"/>
+      </w:pPr>
+    </w:p>
+    <w:p>
+      <w:pPr>
+        <w:ind w:left="504"/>
+        <w:spacing w:before="120" w:after="40"/>
+      </w:pPr>
+      <w:r>
+        <w:rPr>
+          <w:rFonts w:ascii="Garamond" w:hAnsi="Garamond"/>
+          <w:b/>
+          <w:sz w:val="24"/>
+        </w:rPr>
+        <w:t>Bracket notation:</w:t>
+      </w:r>
+    </w:p>
+    <w:p>
+      <w:pPr>
+        <w:ind w:left="720"/>
+        <w:spacing w:before="0" w:after="80"/>
+      </w:pPr>
+      <w:r>
+        <w:rPr>
+          <w:rFonts w:ascii="Courier New" w:hAnsi="Courier New"/>
+          <w:sz w:val="20"/>
+        </w:rPr>
+        <w:t>[NP All my dearest friends [PP from [NP highschool]]] [VP suddenly left]</w:t>
+      </w:r>
+    </w:p>
+    <w:p>
+      <w:pPr>
+        <w:ind w:left="504"/>
+        <w:spacing w:before="80" w:after="40"/>
+      </w:pPr>
+      <w:r>
+        <w:rPr>
+          <w:rFonts w:ascii="Garamond" w:hAnsi="Garamond"/>
+          <w:b/>
+          <w:sz w:val="24"/>
+        </w:rPr>
+        <w:t>Tree diagram:</w:t>
+      </w:r>
+    </w:p>
+    <w:p>
+      <w:pPr>
+        <w:ind w:left="720"/>
+        <w:spacing w:before="0" w:after="0"/>
+      </w:pPr>
+      <w:r>
+        <w:rPr>
+          <w:rFonts w:ascii="Courier New" w:hAnsi="Courier New"/>
+          <w:sz w:val="20"/>
+        </w:rPr>
+        <w:t>S</w:t>
+      </w:r>
+    </w:p>
+    <w:p>
+      <w:pPr>
+        <w:ind w:left="720"/>
+        <w:spacing w:before="0" w:after="0"/>
+      </w:pPr>
+      <w:r>
+        <w:rPr>
+          <w:rFonts w:ascii="Courier New" w:hAnsi="Courier New"/>
+          <w:sz w:val="20"/>
+        </w:rPr>
+        <w:t>├── NP</w:t>
+      </w:r>
+    </w:p>
+    <w:p>
+      <w:pPr>
+        <w:ind w:left="720"/>
+        <w:spacing w:before="0" w:after="0"/>
+      </w:pPr>
+      <w:r>
+        <w:rPr>
+          <w:rFonts w:ascii="Courier New" w:hAnsi="Courier New"/>
+          <w:sz w:val="20"/>
+        </w:rPr>
+        <w:t>│   ├── Det: All</w:t>
+      </w:r>
+    </w:p>
+    <w:p>
+      <w:pPr>
+        <w:ind w:left="720"/>
+        <w:spacing w:before="0" w:after="0"/>
+      </w:pPr>
+      <w:r>
+        <w:rPr>
+          <w:rFonts w:ascii="Courier New" w:hAnsi="Courier New"/>
+          <w:sz w:val="20"/>
+        </w:rPr>
+        <w:t>│   ├── Det: my</w:t>
+      </w:r>
+    </w:p>
+    <w:p>
+      <w:pPr>
+        <w:ind w:left="720"/>
+        <w:spacing w:before="0" w:after="0"/>
+      </w:pPr>
+      <w:r>
+        <w:rPr>
+          <w:rFonts w:ascii="Courier New" w:hAnsi="Courier New"/>
+          <w:sz w:val="20"/>
+        </w:rPr>
+        <w:t>│   ├── Adj: dearest</w:t>
+      </w:r>
+    </w:p>
+    <w:p>
+      <w:pPr>
+        <w:ind w:left="720"/>
+        <w:spacing w:before="0" w:after="0"/>
+      </w:pPr>
+      <w:r>
+        <w:rPr>
+          <w:rFonts w:ascii="Courier New" w:hAnsi="Courier New"/>
+          <w:sz w:val="20"/>
+        </w:rPr>
+        <w:t>│   ├── N: friends</w:t>
+      </w:r>
+    </w:p>
+    <w:p>
+      <w:pPr>
+        <w:ind w:left="720"/>
+        <w:spacing w:before="0" w:after="0"/>
+      </w:pPr>
+      <w:r>
+        <w:rPr>
+          <w:rFonts w:ascii="Courier New" w:hAnsi="Courier New"/>
+          <w:sz w:val="20"/>
+        </w:rPr>
+        <w:t>│   └── PP  ← adjectival: modifies “friends”</w:t>
+      </w:r>
+    </w:p>
+    <w:p>
+      <w:pPr>
+        <w:ind w:left="720"/>
+        <w:spacing w:before="0" w:after="0"/>
+      </w:pPr>
+      <w:r>
+        <w:rPr>
+          <w:rFonts w:ascii="Courier New" w:hAnsi="Courier New"/>
+          <w:sz w:val="20"/>
+        </w:rPr>
+        <w:t>│       ├── Prep: from</w:t>
+      </w:r>
+    </w:p>
+    <w:p>
+      <w:pPr>
+        <w:ind w:left="720"/>
+        <w:spacing w:before="0" w:after="0"/>
+      </w:pPr>
+      <w:r>
+        <w:rPr>
+          <w:rFonts w:ascii="Courier New" w:hAnsi="Courier New"/>
+          <w:sz w:val="20"/>
+        </w:rPr>
+        <w:t>│       └── NP</w:t>
+      </w:r>
+    </w:p>
+    <w:p>
+      <w:pPr>
+        <w:ind w:left="720"/>
+        <w:spacing w:before="0" w:after="0"/>
+      </w:pPr>
+      <w:r>
+        <w:rPr>
+          <w:rFonts w:ascii="Courier New" w:hAnsi="Courier New"/>
+          <w:sz w:val="20"/>
+        </w:rPr>
+        <w:t>│           └── N: highschool</w:t>
+      </w:r>
+    </w:p>
+    <w:p>
+      <w:pPr>
+        <w:ind w:left="720"/>
+        <w:spacing w:before="0" w:after="0"/>
+      </w:pPr>
+      <w:r>
+        <w:rPr>
+          <w:rFonts w:ascii="Courier New" w:hAnsi="Courier New"/>
+          <w:sz w:val="20"/>
+        </w:rPr>
+        <w:t>└── VP</w:t>
+      </w:r>
+    </w:p>
+    <w:p>
+      <w:pPr>
+        <w:ind w:left="720"/>
+        <w:spacing w:before="0" w:after="0"/>
+      </w:pPr>
+      <w:r>
+        <w:rPr>
+          <w:rFonts w:ascii="Courier New" w:hAnsi="Courier New"/>
+          <w:sz w:val="20"/>
+        </w:rPr>
+        <w:t xml:space="preserve">    ├── Adv: suddenly</w:t>
+      </w:r>
+    </w:p>
+    <w:p>
+      <w:pPr>
+        <w:ind w:left="720"/>
+        <w:spacing w:before="0" w:after="0"/>
+      </w:pPr>
+      <w:r>
+        <w:rPr>
+          <w:rFonts w:ascii="Courier New" w:hAnsi="Courier New"/>
+          <w:sz w:val="20"/>
+        </w:rPr>
+        <w:t xml:space="preserve">    └── V: left</w:t>
+      </w:r>
+    </w:p>
+    <w:p>
+      <w:pPr>
+        <w:spacing w:before="0" w:after="80"/>
+      </w:pPr>
     </w:p>
     <w:sectPr>
       <w:pgSz w:w="12240" w:h="15840"/>

</xml_diff>

<commit_message>
Replace text trees with SyntaxTreeHybrid PNG diagrams in Ch1 Rhet Gram answer key
- Add scripts/generate_rhet_gram_ch1_diagrams.py (Playwright + SyntaxTreeHybrid)
- Generate 6 PNGs: ex32_cupcakes, p1_bears, p2_stephen, p3_brother, p4_discussion, p5_friends
- Update answer key script to embed PNGs via add_diagram() instead of text trees
- Both answer key and overhead now have proper graphical tree diagrams

Co-Authored-By: Claude Sonnet 4.6 <noreply@anthropic.com>
</commit_message>
<xml_diff>
--- a/Homework/Homework Rhet Gram Ch 1 - S26 Answer Key.docx
+++ b/Homework/Homework Rhet Gram Ch 1 - S26 Answer Key.docx
@@ -597,190 +597,43 @@
     </w:p>
     <w:p>
       <w:pPr>
-        <w:ind w:left="720"/>
-        <w:spacing w:before="0" w:after="0"/>
+        <w:jc w:val="center"/>
+        <w:spacing w:before="40" w:after="120"/>
       </w:pPr>
       <w:r>
-        <w:rPr>
-          <w:rFonts w:ascii="Courier New" w:hAnsi="Courier New"/>
-          <w:sz w:val="20"/>
-        </w:rPr>
-        <w:t>S</w:t>
+        <w:drawing>
+          <wp:inline xmlns:a="http://schemas.openxmlformats.org/drawingml/2006/main" xmlns:pic="http://schemas.openxmlformats.org/drawingml/2006/picture">
+            <wp:extent cx="4572000" cy="2707415"/>
+            <wp:docPr id="1" name="Picture 1"/>
+            <wp:cNvGraphicFramePr>
+              <a:graphicFrameLocks noChangeAspect="1"/>
+            </wp:cNvGraphicFramePr>
+            <a:graphic>
+              <a:graphicData uri="http://schemas.openxmlformats.org/drawingml/2006/picture">
+                <pic:pic>
+                  <pic:nvPicPr>
+                    <pic:cNvPr id="0" name="ch01_rg_ex32_cupcakes.png"/>
+                    <pic:cNvPicPr/>
+                  </pic:nvPicPr>
+                  <pic:blipFill>
+                    <a:blip r:embed="rId9"/>
+                    <a:stretch>
+                      <a:fillRect/>
+                    </a:stretch>
+                  </pic:blipFill>
+                  <pic:spPr>
+                    <a:xfrm>
+                      <a:off x="0" y="0"/>
+                      <a:ext cx="4572000" cy="2707415"/>
+                    </a:xfrm>
+                    <a:prstGeom prst="rect"/>
+                  </pic:spPr>
+                </pic:pic>
+              </a:graphicData>
+            </a:graphic>
+          </wp:inline>
+        </w:drawing>
       </w:r>
-    </w:p>
-    <w:p>
-      <w:pPr>
-        <w:ind w:left="720"/>
-        <w:spacing w:before="0" w:after="0"/>
-      </w:pPr>
-      <w:r>
-        <w:rPr>
-          <w:rFonts w:ascii="Courier New" w:hAnsi="Courier New"/>
-          <w:sz w:val="20"/>
-        </w:rPr>
-        <w:t>├── NP</w:t>
-      </w:r>
-    </w:p>
-    <w:p>
-      <w:pPr>
-        <w:ind w:left="720"/>
-        <w:spacing w:before="0" w:after="0"/>
-      </w:pPr>
-      <w:r>
-        <w:rPr>
-          <w:rFonts w:ascii="Courier New" w:hAnsi="Courier New"/>
-          <w:sz w:val="20"/>
-        </w:rPr>
-        <w:t>│   └── N: Cupcakes</w:t>
-      </w:r>
-    </w:p>
-    <w:p>
-      <w:pPr>
-        <w:ind w:left="720"/>
-        <w:spacing w:before="0" w:after="0"/>
-      </w:pPr>
-      <w:r>
-        <w:rPr>
-          <w:rFonts w:ascii="Courier New" w:hAnsi="Courier New"/>
-          <w:sz w:val="20"/>
-        </w:rPr>
-        <w:t>└── VP</w:t>
-      </w:r>
-    </w:p>
-    <w:p>
-      <w:pPr>
-        <w:ind w:left="720"/>
-        <w:spacing w:before="0" w:after="0"/>
-      </w:pPr>
-      <w:r>
-        <w:rPr>
-          <w:rFonts w:ascii="Courier New" w:hAnsi="Courier New"/>
-          <w:sz w:val="20"/>
-        </w:rPr>
-        <w:t xml:space="preserve">    ├── V: are</w:t>
-      </w:r>
-    </w:p>
-    <w:p>
-      <w:pPr>
-        <w:ind w:left="720"/>
-        <w:spacing w:before="0" w:after="0"/>
-      </w:pPr>
-      <w:r>
-        <w:rPr>
-          <w:rFonts w:ascii="Courier New" w:hAnsi="Courier New"/>
-          <w:sz w:val="20"/>
-        </w:rPr>
-        <w:t xml:space="preserve">    └── NP</w:t>
-      </w:r>
-    </w:p>
-    <w:p>
-      <w:pPr>
-        <w:ind w:left="720"/>
-        <w:spacing w:before="0" w:after="0"/>
-      </w:pPr>
-      <w:r>
-        <w:rPr>
-          <w:rFonts w:ascii="Courier New" w:hAnsi="Courier New"/>
-          <w:sz w:val="20"/>
-        </w:rPr>
-        <w:t xml:space="preserve">        ├── Det: a</w:t>
-      </w:r>
-    </w:p>
-    <w:p>
-      <w:pPr>
-        <w:ind w:left="720"/>
-        <w:spacing w:before="0" w:after="0"/>
-      </w:pPr>
-      <w:r>
-        <w:rPr>
-          <w:rFonts w:ascii="Courier New" w:hAnsi="Courier New"/>
-          <w:sz w:val="20"/>
-        </w:rPr>
-        <w:t xml:space="preserve">        ├── Adj: popular</w:t>
-      </w:r>
-    </w:p>
-    <w:p>
-      <w:pPr>
-        <w:ind w:left="720"/>
-        <w:spacing w:before="0" w:after="0"/>
-      </w:pPr>
-      <w:r>
-        <w:rPr>
-          <w:rFonts w:ascii="Courier New" w:hAnsi="Courier New"/>
-          <w:sz w:val="20"/>
-        </w:rPr>
-        <w:t xml:space="preserve">        ├── N: alternative</w:t>
-      </w:r>
-    </w:p>
-    <w:p>
-      <w:pPr>
-        <w:ind w:left="720"/>
-        <w:spacing w:before="0" w:after="0"/>
-      </w:pPr>
-      <w:r>
-        <w:rPr>
-          <w:rFonts w:ascii="Courier New" w:hAnsi="Courier New"/>
-          <w:sz w:val="20"/>
-        </w:rPr>
-        <w:t xml:space="preserve">        └── PP  ← adjectival: modifies “alternative”</w:t>
-      </w:r>
-    </w:p>
-    <w:p>
-      <w:pPr>
-        <w:ind w:left="720"/>
-        <w:spacing w:before="0" w:after="0"/>
-      </w:pPr>
-      <w:r>
-        <w:rPr>
-          <w:rFonts w:ascii="Courier New" w:hAnsi="Courier New"/>
-          <w:sz w:val="20"/>
-        </w:rPr>
-        <w:t xml:space="preserve">            ├── Prep: to</w:t>
-      </w:r>
-    </w:p>
-    <w:p>
-      <w:pPr>
-        <w:ind w:left="720"/>
-        <w:spacing w:before="0" w:after="0"/>
-      </w:pPr>
-      <w:r>
-        <w:rPr>
-          <w:rFonts w:ascii="Courier New" w:hAnsi="Courier New"/>
-          <w:sz w:val="20"/>
-        </w:rPr>
-        <w:t xml:space="preserve">            └── NP</w:t>
-      </w:r>
-    </w:p>
-    <w:p>
-      <w:pPr>
-        <w:ind w:left="720"/>
-        <w:spacing w:before="0" w:after="0"/>
-      </w:pPr>
-      <w:r>
-        <w:rPr>
-          <w:rFonts w:ascii="Courier New" w:hAnsi="Courier New"/>
-          <w:sz w:val="20"/>
-        </w:rPr>
-        <w:t xml:space="preserve">                ├── N: birthday</w:t>
-      </w:r>
-    </w:p>
-    <w:p>
-      <w:pPr>
-        <w:ind w:left="720"/>
-        <w:spacing w:before="0" w:after="0"/>
-      </w:pPr>
-      <w:r>
-        <w:rPr>
-          <w:rFonts w:ascii="Courier New" w:hAnsi="Courier New"/>
-          <w:sz w:val="20"/>
-        </w:rPr>
-        <w:t xml:space="preserve">                └── N: cakes</w:t>
-      </w:r>
-    </w:p>
-    <w:p>
-      <w:pPr>
-        <w:spacing w:before="0" w:after="80"/>
-      </w:pPr>
     </w:p>
     <w:p>
       <w:pPr>
@@ -1447,177 +1300,43 @@
     </w:p>
     <w:p>
       <w:pPr>
-        <w:ind w:left="720"/>
-        <w:spacing w:before="0" w:after="0"/>
+        <w:jc w:val="center"/>
+        <w:spacing w:before="40" w:after="120"/>
       </w:pPr>
       <w:r>
-        <w:rPr>
-          <w:rFonts w:ascii="Courier New" w:hAnsi="Courier New"/>
-          <w:sz w:val="20"/>
-        </w:rPr>
-        <w:t>S</w:t>
+        <w:drawing>
+          <wp:inline xmlns:a="http://schemas.openxmlformats.org/drawingml/2006/main" xmlns:pic="http://schemas.openxmlformats.org/drawingml/2006/picture">
+            <wp:extent cx="5486400" cy="3248898"/>
+            <wp:docPr id="2" name="Picture 2"/>
+            <wp:cNvGraphicFramePr>
+              <a:graphicFrameLocks noChangeAspect="1"/>
+            </wp:cNvGraphicFramePr>
+            <a:graphic>
+              <a:graphicData uri="http://schemas.openxmlformats.org/drawingml/2006/picture">
+                <pic:pic>
+                  <pic:nvPicPr>
+                    <pic:cNvPr id="0" name="ch01_rg_p1_bears.png"/>
+                    <pic:cNvPicPr/>
+                  </pic:nvPicPr>
+                  <pic:blipFill>
+                    <a:blip r:embed="rId10"/>
+                    <a:stretch>
+                      <a:fillRect/>
+                    </a:stretch>
+                  </pic:blipFill>
+                  <pic:spPr>
+                    <a:xfrm>
+                      <a:off x="0" y="0"/>
+                      <a:ext cx="5486400" cy="3248898"/>
+                    </a:xfrm>
+                    <a:prstGeom prst="rect"/>
+                  </pic:spPr>
+                </pic:pic>
+              </a:graphicData>
+            </a:graphic>
+          </wp:inline>
+        </w:drawing>
       </w:r>
-    </w:p>
-    <w:p>
-      <w:pPr>
-        <w:ind w:left="720"/>
-        <w:spacing w:before="0" w:after="0"/>
-      </w:pPr>
-      <w:r>
-        <w:rPr>
-          <w:rFonts w:ascii="Courier New" w:hAnsi="Courier New"/>
-          <w:sz w:val="20"/>
-        </w:rPr>
-        <w:t>├── NP</w:t>
-      </w:r>
-    </w:p>
-    <w:p>
-      <w:pPr>
-        <w:ind w:left="720"/>
-        <w:spacing w:before="0" w:after="0"/>
-      </w:pPr>
-      <w:r>
-        <w:rPr>
-          <w:rFonts w:ascii="Courier New" w:hAnsi="Courier New"/>
-          <w:sz w:val="20"/>
-        </w:rPr>
-        <w:t>│   └── N: Bears</w:t>
-      </w:r>
-    </w:p>
-    <w:p>
-      <w:pPr>
-        <w:ind w:left="720"/>
-        <w:spacing w:before="0" w:after="0"/>
-      </w:pPr>
-      <w:r>
-        <w:rPr>
-          <w:rFonts w:ascii="Courier New" w:hAnsi="Courier New"/>
-          <w:sz w:val="20"/>
-        </w:rPr>
-        <w:t>└── VP</w:t>
-      </w:r>
-    </w:p>
-    <w:p>
-      <w:pPr>
-        <w:ind w:left="720"/>
-        <w:spacing w:before="0" w:after="0"/>
-      </w:pPr>
-      <w:r>
-        <w:rPr>
-          <w:rFonts w:ascii="Courier New" w:hAnsi="Courier New"/>
-          <w:sz w:val="20"/>
-        </w:rPr>
-        <w:t xml:space="preserve">    ├── Adv: seldomly</w:t>
-      </w:r>
-    </w:p>
-    <w:p>
-      <w:pPr>
-        <w:ind w:left="720"/>
-        <w:spacing w:before="0" w:after="0"/>
-      </w:pPr>
-      <w:r>
-        <w:rPr>
-          <w:rFonts w:ascii="Courier New" w:hAnsi="Courier New"/>
-          <w:sz w:val="20"/>
-        </w:rPr>
-        <w:t xml:space="preserve">    ├── V: attack</w:t>
-      </w:r>
-    </w:p>
-    <w:p>
-      <w:pPr>
-        <w:ind w:left="720"/>
-        <w:spacing w:before="0" w:after="0"/>
-      </w:pPr>
-      <w:r>
-        <w:rPr>
-          <w:rFonts w:ascii="Courier New" w:hAnsi="Courier New"/>
-          <w:sz w:val="20"/>
-        </w:rPr>
-        <w:t xml:space="preserve">    └── PP</w:t>
-      </w:r>
-    </w:p>
-    <w:p>
-      <w:pPr>
-        <w:ind w:left="720"/>
-        <w:spacing w:before="0" w:after="0"/>
-      </w:pPr>
-      <w:r>
-        <w:rPr>
-          <w:rFonts w:ascii="Courier New" w:hAnsi="Courier New"/>
-          <w:sz w:val="20"/>
-        </w:rPr>
-        <w:t xml:space="preserve">        ├── Prep: without</w:t>
-      </w:r>
-    </w:p>
-    <w:p>
-      <w:pPr>
-        <w:ind w:left="720"/>
-        <w:spacing w:before="0" w:after="0"/>
-      </w:pPr>
-      <w:r>
-        <w:rPr>
-          <w:rFonts w:ascii="Courier New" w:hAnsi="Courier New"/>
-          <w:sz w:val="20"/>
-        </w:rPr>
-        <w:t xml:space="preserve">        └── NP</w:t>
-      </w:r>
-    </w:p>
-    <w:p>
-      <w:pPr>
-        <w:ind w:left="720"/>
-        <w:spacing w:before="0" w:after="0"/>
-      </w:pPr>
-      <w:r>
-        <w:rPr>
-          <w:rFonts w:ascii="Courier New" w:hAnsi="Courier New"/>
-          <w:sz w:val="20"/>
-        </w:rPr>
-        <w:t xml:space="preserve">            ├── Det: a</w:t>
-      </w:r>
-    </w:p>
-    <w:p>
-      <w:pPr>
-        <w:ind w:left="720"/>
-        <w:spacing w:before="0" w:after="0"/>
-      </w:pPr>
-      <w:r>
-        <w:rPr>
-          <w:rFonts w:ascii="Courier New" w:hAnsi="Courier New"/>
-          <w:sz w:val="20"/>
-        </w:rPr>
-        <w:t xml:space="preserve">            ├── Adv: very</w:t>
-      </w:r>
-    </w:p>
-    <w:p>
-      <w:pPr>
-        <w:ind w:left="720"/>
-        <w:spacing w:before="0" w:after="0"/>
-      </w:pPr>
-      <w:r>
-        <w:rPr>
-          <w:rFonts w:ascii="Courier New" w:hAnsi="Courier New"/>
-          <w:sz w:val="20"/>
-        </w:rPr>
-        <w:t xml:space="preserve">            ├── Adj: good</w:t>
-      </w:r>
-    </w:p>
-    <w:p>
-      <w:pPr>
-        <w:ind w:left="720"/>
-        <w:spacing w:before="0" w:after="0"/>
-      </w:pPr>
-      <w:r>
-        <w:rPr>
-          <w:rFonts w:ascii="Courier New" w:hAnsi="Courier New"/>
-          <w:sz w:val="20"/>
-        </w:rPr>
-        <w:t xml:space="preserve">            └── N: reason</w:t>
-      </w:r>
-    </w:p>
-    <w:p>
-      <w:pPr>
-        <w:spacing w:before="0" w:after="80"/>
-      </w:pPr>
     </w:p>
     <w:p>
       <w:pPr>
@@ -2013,151 +1732,43 @@
     </w:p>
     <w:p>
       <w:pPr>
-        <w:ind w:left="720"/>
-        <w:spacing w:before="0" w:after="0"/>
+        <w:jc w:val="center"/>
+        <w:spacing w:before="40" w:after="120"/>
       </w:pPr>
       <w:r>
-        <w:rPr>
-          <w:rFonts w:ascii="Courier New" w:hAnsi="Courier New"/>
-          <w:sz w:val="20"/>
-        </w:rPr>
-        <w:t>S</w:t>
+        <w:drawing>
+          <wp:inline xmlns:a="http://schemas.openxmlformats.org/drawingml/2006/main" xmlns:pic="http://schemas.openxmlformats.org/drawingml/2006/picture">
+            <wp:extent cx="4114800" cy="2775630"/>
+            <wp:docPr id="3" name="Picture 3"/>
+            <wp:cNvGraphicFramePr>
+              <a:graphicFrameLocks noChangeAspect="1"/>
+            </wp:cNvGraphicFramePr>
+            <a:graphic>
+              <a:graphicData uri="http://schemas.openxmlformats.org/drawingml/2006/picture">
+                <pic:pic>
+                  <pic:nvPicPr>
+                    <pic:cNvPr id="0" name="ch01_rg_p2_stephen.png"/>
+                    <pic:cNvPicPr/>
+                  </pic:nvPicPr>
+                  <pic:blipFill>
+                    <a:blip r:embed="rId11"/>
+                    <a:stretch>
+                      <a:fillRect/>
+                    </a:stretch>
+                  </pic:blipFill>
+                  <pic:spPr>
+                    <a:xfrm>
+                      <a:off x="0" y="0"/>
+                      <a:ext cx="4114800" cy="2775630"/>
+                    </a:xfrm>
+                    <a:prstGeom prst="rect"/>
+                  </pic:spPr>
+                </pic:pic>
+              </a:graphicData>
+            </a:graphic>
+          </wp:inline>
+        </w:drawing>
       </w:r>
-    </w:p>
-    <w:p>
-      <w:pPr>
-        <w:ind w:left="720"/>
-        <w:spacing w:before="0" w:after="0"/>
-      </w:pPr>
-      <w:r>
-        <w:rPr>
-          <w:rFonts w:ascii="Courier New" w:hAnsi="Courier New"/>
-          <w:sz w:val="20"/>
-        </w:rPr>
-        <w:t>├── NP</w:t>
-      </w:r>
-    </w:p>
-    <w:p>
-      <w:pPr>
-        <w:ind w:left="720"/>
-        <w:spacing w:before="0" w:after="0"/>
-      </w:pPr>
-      <w:r>
-        <w:rPr>
-          <w:rFonts w:ascii="Courier New" w:hAnsi="Courier New"/>
-          <w:sz w:val="20"/>
-        </w:rPr>
-        <w:t>│   └── N: Stephen</w:t>
-      </w:r>
-    </w:p>
-    <w:p>
-      <w:pPr>
-        <w:ind w:left="720"/>
-        <w:spacing w:before="0" w:after="0"/>
-      </w:pPr>
-      <w:r>
-        <w:rPr>
-          <w:rFonts w:ascii="Courier New" w:hAnsi="Courier New"/>
-          <w:sz w:val="20"/>
-        </w:rPr>
-        <w:t>└── VP</w:t>
-      </w:r>
-    </w:p>
-    <w:p>
-      <w:pPr>
-        <w:ind w:left="720"/>
-        <w:spacing w:before="0" w:after="0"/>
-      </w:pPr>
-      <w:r>
-        <w:rPr>
-          <w:rFonts w:ascii="Courier New" w:hAnsi="Courier New"/>
-          <w:sz w:val="20"/>
-        </w:rPr>
-        <w:t xml:space="preserve">    ├── Adv: usually</w:t>
-      </w:r>
-    </w:p>
-    <w:p>
-      <w:pPr>
-        <w:ind w:left="720"/>
-        <w:spacing w:before="0" w:after="0"/>
-      </w:pPr>
-      <w:r>
-        <w:rPr>
-          <w:rFonts w:ascii="Courier New" w:hAnsi="Courier New"/>
-          <w:sz w:val="20"/>
-        </w:rPr>
-        <w:t xml:space="preserve">    ├── V: sits</w:t>
-      </w:r>
-    </w:p>
-    <w:p>
-      <w:pPr>
-        <w:ind w:left="720"/>
-        <w:spacing w:before="0" w:after="0"/>
-      </w:pPr>
-      <w:r>
-        <w:rPr>
-          <w:rFonts w:ascii="Courier New" w:hAnsi="Courier New"/>
-          <w:sz w:val="20"/>
-        </w:rPr>
-        <w:t xml:space="preserve">    ├── Adv: alone</w:t>
-      </w:r>
-    </w:p>
-    <w:p>
-      <w:pPr>
-        <w:ind w:left="720"/>
-        <w:spacing w:before="0" w:after="0"/>
-      </w:pPr>
-      <w:r>
-        <w:rPr>
-          <w:rFonts w:ascii="Courier New" w:hAnsi="Courier New"/>
-          <w:sz w:val="20"/>
-        </w:rPr>
-        <w:t xml:space="preserve">    └── PP</w:t>
-      </w:r>
-    </w:p>
-    <w:p>
-      <w:pPr>
-        <w:ind w:left="720"/>
-        <w:spacing w:before="0" w:after="0"/>
-      </w:pPr>
-      <w:r>
-        <w:rPr>
-          <w:rFonts w:ascii="Courier New" w:hAnsi="Courier New"/>
-          <w:sz w:val="20"/>
-        </w:rPr>
-        <w:t xml:space="preserve">        ├── Prep: at</w:t>
-      </w:r>
-    </w:p>
-    <w:p>
-      <w:pPr>
-        <w:ind w:left="720"/>
-        <w:spacing w:before="0" w:after="0"/>
-      </w:pPr>
-      <w:r>
-        <w:rPr>
-          <w:rFonts w:ascii="Courier New" w:hAnsi="Courier New"/>
-          <w:sz w:val="20"/>
-        </w:rPr>
-        <w:t xml:space="preserve">        └── NP</w:t>
-      </w:r>
-    </w:p>
-    <w:p>
-      <w:pPr>
-        <w:ind w:left="720"/>
-        <w:spacing w:before="0" w:after="0"/>
-      </w:pPr>
-      <w:r>
-        <w:rPr>
-          <w:rFonts w:ascii="Courier New" w:hAnsi="Courier New"/>
-          <w:sz w:val="20"/>
-        </w:rPr>
-        <w:t xml:space="preserve">            └── N: home</w:t>
-      </w:r>
-    </w:p>
-    <w:p>
-      <w:pPr>
-        <w:spacing w:before="0" w:after="80"/>
-      </w:pPr>
     </w:p>
     <w:p>
       <w:pPr>
@@ -2597,164 +2208,43 @@
     </w:p>
     <w:p>
       <w:pPr>
-        <w:ind w:left="720"/>
-        <w:spacing w:before="0" w:after="0"/>
+        <w:jc w:val="center"/>
+        <w:spacing w:before="40" w:after="120"/>
       </w:pPr>
       <w:r>
-        <w:rPr>
-          <w:rFonts w:ascii="Courier New" w:hAnsi="Courier New"/>
-          <w:sz w:val="20"/>
-        </w:rPr>
-        <w:t>S</w:t>
+        <w:drawing>
+          <wp:inline xmlns:a="http://schemas.openxmlformats.org/drawingml/2006/main" xmlns:pic="http://schemas.openxmlformats.org/drawingml/2006/picture">
+            <wp:extent cx="4572000" cy="2624166"/>
+            <wp:docPr id="4" name="Picture 4"/>
+            <wp:cNvGraphicFramePr>
+              <a:graphicFrameLocks noChangeAspect="1"/>
+            </wp:cNvGraphicFramePr>
+            <a:graphic>
+              <a:graphicData uri="http://schemas.openxmlformats.org/drawingml/2006/picture">
+                <pic:pic>
+                  <pic:nvPicPr>
+                    <pic:cNvPr id="0" name="ch01_rg_p3_brother.png"/>
+                    <pic:cNvPicPr/>
+                  </pic:nvPicPr>
+                  <pic:blipFill>
+                    <a:blip r:embed="rId12"/>
+                    <a:stretch>
+                      <a:fillRect/>
+                    </a:stretch>
+                  </pic:blipFill>
+                  <pic:spPr>
+                    <a:xfrm>
+                      <a:off x="0" y="0"/>
+                      <a:ext cx="4572000" cy="2624166"/>
+                    </a:xfrm>
+                    <a:prstGeom prst="rect"/>
+                  </pic:spPr>
+                </pic:pic>
+              </a:graphicData>
+            </a:graphic>
+          </wp:inline>
+        </w:drawing>
       </w:r>
-    </w:p>
-    <w:p>
-      <w:pPr>
-        <w:ind w:left="720"/>
-        <w:spacing w:before="0" w:after="0"/>
-      </w:pPr>
-      <w:r>
-        <w:rPr>
-          <w:rFonts w:ascii="Courier New" w:hAnsi="Courier New"/>
-          <w:sz w:val="20"/>
-        </w:rPr>
-        <w:t>├── NP</w:t>
-      </w:r>
-    </w:p>
-    <w:p>
-      <w:pPr>
-        <w:ind w:left="720"/>
-        <w:spacing w:before="0" w:after="0"/>
-      </w:pPr>
-      <w:r>
-        <w:rPr>
-          <w:rFonts w:ascii="Courier New" w:hAnsi="Courier New"/>
-          <w:sz w:val="20"/>
-        </w:rPr>
-        <w:t>│   ├── Det: My</w:t>
-      </w:r>
-    </w:p>
-    <w:p>
-      <w:pPr>
-        <w:ind w:left="720"/>
-        <w:spacing w:before="0" w:after="0"/>
-      </w:pPr>
-      <w:r>
-        <w:rPr>
-          <w:rFonts w:ascii="Courier New" w:hAnsi="Courier New"/>
-          <w:sz w:val="20"/>
-        </w:rPr>
-        <w:t>│   ├── Adj: younger</w:t>
-      </w:r>
-    </w:p>
-    <w:p>
-      <w:pPr>
-        <w:ind w:left="720"/>
-        <w:spacing w:before="0" w:after="0"/>
-      </w:pPr>
-      <w:r>
-        <w:rPr>
-          <w:rFonts w:ascii="Courier New" w:hAnsi="Courier New"/>
-          <w:sz w:val="20"/>
-        </w:rPr>
-        <w:t>│   └── N: brother</w:t>
-      </w:r>
-    </w:p>
-    <w:p>
-      <w:pPr>
-        <w:ind w:left="720"/>
-        <w:spacing w:before="0" w:after="0"/>
-      </w:pPr>
-      <w:r>
-        <w:rPr>
-          <w:rFonts w:ascii="Courier New" w:hAnsi="Courier New"/>
-          <w:sz w:val="20"/>
-        </w:rPr>
-        <w:t>└── VP</w:t>
-      </w:r>
-    </w:p>
-    <w:p>
-      <w:pPr>
-        <w:ind w:left="720"/>
-        <w:spacing w:before="0" w:after="0"/>
-      </w:pPr>
-      <w:r>
-        <w:rPr>
-          <w:rFonts w:ascii="Courier New" w:hAnsi="Courier New"/>
-          <w:sz w:val="20"/>
-        </w:rPr>
-        <w:t xml:space="preserve">    ├── V: works</w:t>
-      </w:r>
-    </w:p>
-    <w:p>
-      <w:pPr>
-        <w:ind w:left="720"/>
-        <w:spacing w:before="0" w:after="0"/>
-      </w:pPr>
-      <w:r>
-        <w:rPr>
-          <w:rFonts w:ascii="Courier New" w:hAnsi="Courier New"/>
-          <w:sz w:val="20"/>
-        </w:rPr>
-        <w:t xml:space="preserve">    └── PP</w:t>
-      </w:r>
-    </w:p>
-    <w:p>
-      <w:pPr>
-        <w:ind w:left="720"/>
-        <w:spacing w:before="0" w:after="0"/>
-      </w:pPr>
-      <w:r>
-        <w:rPr>
-          <w:rFonts w:ascii="Courier New" w:hAnsi="Courier New"/>
-          <w:sz w:val="20"/>
-        </w:rPr>
-        <w:t xml:space="preserve">        ├── Prep: for</w:t>
-      </w:r>
-    </w:p>
-    <w:p>
-      <w:pPr>
-        <w:ind w:left="720"/>
-        <w:spacing w:before="0" w:after="0"/>
-      </w:pPr>
-      <w:r>
-        <w:rPr>
-          <w:rFonts w:ascii="Courier New" w:hAnsi="Courier New"/>
-          <w:sz w:val="20"/>
-        </w:rPr>
-        <w:t xml:space="preserve">        └── NP</w:t>
-      </w:r>
-    </w:p>
-    <w:p>
-      <w:pPr>
-        <w:ind w:left="720"/>
-        <w:spacing w:before="0" w:after="0"/>
-      </w:pPr>
-      <w:r>
-        <w:rPr>
-          <w:rFonts w:ascii="Courier New" w:hAnsi="Courier New"/>
-          <w:sz w:val="20"/>
-        </w:rPr>
-        <w:t xml:space="preserve">            ├── Det: the</w:t>
-      </w:r>
-    </w:p>
-    <w:p>
-      <w:pPr>
-        <w:ind w:left="720"/>
-        <w:spacing w:before="0" w:after="0"/>
-      </w:pPr>
-      <w:r>
-        <w:rPr>
-          <w:rFonts w:ascii="Courier New" w:hAnsi="Courier New"/>
-          <w:sz w:val="20"/>
-        </w:rPr>
-        <w:t xml:space="preserve">            └── N: city</w:t>
-      </w:r>
-    </w:p>
-    <w:p>
-      <w:pPr>
-        <w:spacing w:before="0" w:after="80"/>
-      </w:pPr>
     </w:p>
     <w:p>
       <w:pPr>
@@ -3238,177 +2728,43 @@
     </w:p>
     <w:p>
       <w:pPr>
-        <w:ind w:left="720"/>
-        <w:spacing w:before="0" w:after="0"/>
+        <w:jc w:val="center"/>
+        <w:spacing w:before="40" w:after="120"/>
       </w:pPr>
       <w:r>
-        <w:rPr>
-          <w:rFonts w:ascii="Courier New" w:hAnsi="Courier New"/>
-          <w:sz w:val="20"/>
-        </w:rPr>
-        <w:t>S</w:t>
+        <w:drawing>
+          <wp:inline xmlns:a="http://schemas.openxmlformats.org/drawingml/2006/main" xmlns:pic="http://schemas.openxmlformats.org/drawingml/2006/picture">
+            <wp:extent cx="5029200" cy="2512010"/>
+            <wp:docPr id="5" name="Picture 5"/>
+            <wp:cNvGraphicFramePr>
+              <a:graphicFrameLocks noChangeAspect="1"/>
+            </wp:cNvGraphicFramePr>
+            <a:graphic>
+              <a:graphicData uri="http://schemas.openxmlformats.org/drawingml/2006/picture">
+                <pic:pic>
+                  <pic:nvPicPr>
+                    <pic:cNvPr id="0" name="ch01_rg_p4_discussion.png"/>
+                    <pic:cNvPicPr/>
+                  </pic:nvPicPr>
+                  <pic:blipFill>
+                    <a:blip r:embed="rId13"/>
+                    <a:stretch>
+                      <a:fillRect/>
+                    </a:stretch>
+                  </pic:blipFill>
+                  <pic:spPr>
+                    <a:xfrm>
+                      <a:off x="0" y="0"/>
+                      <a:ext cx="5029200" cy="2512010"/>
+                    </a:xfrm>
+                    <a:prstGeom prst="rect"/>
+                  </pic:spPr>
+                </pic:pic>
+              </a:graphicData>
+            </a:graphic>
+          </wp:inline>
+        </w:drawing>
       </w:r>
-    </w:p>
-    <w:p>
-      <w:pPr>
-        <w:ind w:left="720"/>
-        <w:spacing w:before="0" w:after="0"/>
-      </w:pPr>
-      <w:r>
-        <w:rPr>
-          <w:rFonts w:ascii="Courier New" w:hAnsi="Courier New"/>
-          <w:sz w:val="20"/>
-        </w:rPr>
-        <w:t>├── NP</w:t>
-      </w:r>
-    </w:p>
-    <w:p>
-      <w:pPr>
-        <w:ind w:left="720"/>
-        <w:spacing w:before="0" w:after="0"/>
-      </w:pPr>
-      <w:r>
-        <w:rPr>
-          <w:rFonts w:ascii="Courier New" w:hAnsi="Courier New"/>
-          <w:sz w:val="20"/>
-        </w:rPr>
-        <w:t>│   ├── Det: The</w:t>
-      </w:r>
-    </w:p>
-    <w:p>
-      <w:pPr>
-        <w:ind w:left="720"/>
-        <w:spacing w:before="0" w:after="0"/>
-      </w:pPr>
-      <w:r>
-        <w:rPr>
-          <w:rFonts w:ascii="Courier New" w:hAnsi="Courier New"/>
-          <w:sz w:val="20"/>
-        </w:rPr>
-        <w:t>│   ├── Adv: painfully</w:t>
-      </w:r>
-    </w:p>
-    <w:p>
-      <w:pPr>
-        <w:ind w:left="720"/>
-        <w:spacing w:before="0" w:after="0"/>
-      </w:pPr>
-      <w:r>
-        <w:rPr>
-          <w:rFonts w:ascii="Courier New" w:hAnsi="Courier New"/>
-          <w:sz w:val="20"/>
-        </w:rPr>
-        <w:t>│   ├── Adj: long</w:t>
-      </w:r>
-    </w:p>
-    <w:p>
-      <w:pPr>
-        <w:ind w:left="720"/>
-        <w:spacing w:before="0" w:after="0"/>
-      </w:pPr>
-      <w:r>
-        <w:rPr>
-          <w:rFonts w:ascii="Courier New" w:hAnsi="Courier New"/>
-          <w:sz w:val="20"/>
-        </w:rPr>
-        <w:t>│   └── N: discussion</w:t>
-      </w:r>
-    </w:p>
-    <w:p>
-      <w:pPr>
-        <w:ind w:left="720"/>
-        <w:spacing w:before="0" w:after="0"/>
-      </w:pPr>
-      <w:r>
-        <w:rPr>
-          <w:rFonts w:ascii="Courier New" w:hAnsi="Courier New"/>
-          <w:sz w:val="20"/>
-        </w:rPr>
-        <w:t>└── VP</w:t>
-      </w:r>
-    </w:p>
-    <w:p>
-      <w:pPr>
-        <w:ind w:left="720"/>
-        <w:spacing w:before="0" w:after="0"/>
-      </w:pPr>
-      <w:r>
-        <w:rPr>
-          <w:rFonts w:ascii="Courier New" w:hAnsi="Courier New"/>
-          <w:sz w:val="20"/>
-        </w:rPr>
-        <w:t xml:space="preserve">    ├── V: continued</w:t>
-      </w:r>
-    </w:p>
-    <w:p>
-      <w:pPr>
-        <w:ind w:left="720"/>
-        <w:spacing w:before="0" w:after="0"/>
-      </w:pPr>
-      <w:r>
-        <w:rPr>
-          <w:rFonts w:ascii="Courier New" w:hAnsi="Courier New"/>
-          <w:sz w:val="20"/>
-        </w:rPr>
-        <w:t xml:space="preserve">    ├── Adv: incessantly</w:t>
-      </w:r>
-    </w:p>
-    <w:p>
-      <w:pPr>
-        <w:ind w:left="720"/>
-        <w:spacing w:before="0" w:after="0"/>
-      </w:pPr>
-      <w:r>
-        <w:rPr>
-          <w:rFonts w:ascii="Courier New" w:hAnsi="Courier New"/>
-          <w:sz w:val="20"/>
-        </w:rPr>
-        <w:t xml:space="preserve">    └── PP</w:t>
-      </w:r>
-    </w:p>
-    <w:p>
-      <w:pPr>
-        <w:ind w:left="720"/>
-        <w:spacing w:before="0" w:after="0"/>
-      </w:pPr>
-      <w:r>
-        <w:rPr>
-          <w:rFonts w:ascii="Courier New" w:hAnsi="Courier New"/>
-          <w:sz w:val="20"/>
-        </w:rPr>
-        <w:t xml:space="preserve">        ├── Prep: until</w:t>
-      </w:r>
-    </w:p>
-    <w:p>
-      <w:pPr>
-        <w:ind w:left="720"/>
-        <w:spacing w:before="0" w:after="0"/>
-      </w:pPr>
-      <w:r>
-        <w:rPr>
-          <w:rFonts w:ascii="Courier New" w:hAnsi="Courier New"/>
-          <w:sz w:val="20"/>
-        </w:rPr>
-        <w:t xml:space="preserve">        └── NP</w:t>
-      </w:r>
-    </w:p>
-    <w:p>
-      <w:pPr>
-        <w:ind w:left="720"/>
-        <w:spacing w:before="0" w:after="0"/>
-      </w:pPr>
-      <w:r>
-        <w:rPr>
-          <w:rFonts w:ascii="Courier New" w:hAnsi="Courier New"/>
-          <w:sz w:val="20"/>
-        </w:rPr>
-        <w:t xml:space="preserve">            └── N: noon</w:t>
-      </w:r>
-    </w:p>
-    <w:p>
-      <w:pPr>
-        <w:spacing w:before="0" w:after="80"/>
-      </w:pPr>
     </w:p>
     <w:p>
       <w:pPr>
@@ -3892,177 +3248,43 @@
     </w:p>
     <w:p>
       <w:pPr>
-        <w:ind w:left="720"/>
-        <w:spacing w:before="0" w:after="0"/>
+        <w:jc w:val="center"/>
+        <w:spacing w:before="40" w:after="120"/>
       </w:pPr>
       <w:r>
-        <w:rPr>
-          <w:rFonts w:ascii="Courier New" w:hAnsi="Courier New"/>
-          <w:sz w:val="20"/>
-        </w:rPr>
-        <w:t>S</w:t>
+        <w:drawing>
+          <wp:inline xmlns:a="http://schemas.openxmlformats.org/drawingml/2006/main" xmlns:pic="http://schemas.openxmlformats.org/drawingml/2006/picture">
+            <wp:extent cx="5029200" cy="2512010"/>
+            <wp:docPr id="6" name="Picture 6"/>
+            <wp:cNvGraphicFramePr>
+              <a:graphicFrameLocks noChangeAspect="1"/>
+            </wp:cNvGraphicFramePr>
+            <a:graphic>
+              <a:graphicData uri="http://schemas.openxmlformats.org/drawingml/2006/picture">
+                <pic:pic>
+                  <pic:nvPicPr>
+                    <pic:cNvPr id="0" name="ch01_rg_p5_friends.png"/>
+                    <pic:cNvPicPr/>
+                  </pic:nvPicPr>
+                  <pic:blipFill>
+                    <a:blip r:embed="rId14"/>
+                    <a:stretch>
+                      <a:fillRect/>
+                    </a:stretch>
+                  </pic:blipFill>
+                  <pic:spPr>
+                    <a:xfrm>
+                      <a:off x="0" y="0"/>
+                      <a:ext cx="5029200" cy="2512010"/>
+                    </a:xfrm>
+                    <a:prstGeom prst="rect"/>
+                  </pic:spPr>
+                </pic:pic>
+              </a:graphicData>
+            </a:graphic>
+          </wp:inline>
+        </w:drawing>
       </w:r>
-    </w:p>
-    <w:p>
-      <w:pPr>
-        <w:ind w:left="720"/>
-        <w:spacing w:before="0" w:after="0"/>
-      </w:pPr>
-      <w:r>
-        <w:rPr>
-          <w:rFonts w:ascii="Courier New" w:hAnsi="Courier New"/>
-          <w:sz w:val="20"/>
-        </w:rPr>
-        <w:t>├── NP</w:t>
-      </w:r>
-    </w:p>
-    <w:p>
-      <w:pPr>
-        <w:ind w:left="720"/>
-        <w:spacing w:before="0" w:after="0"/>
-      </w:pPr>
-      <w:r>
-        <w:rPr>
-          <w:rFonts w:ascii="Courier New" w:hAnsi="Courier New"/>
-          <w:sz w:val="20"/>
-        </w:rPr>
-        <w:t>│   ├── Det: All</w:t>
-      </w:r>
-    </w:p>
-    <w:p>
-      <w:pPr>
-        <w:ind w:left="720"/>
-        <w:spacing w:before="0" w:after="0"/>
-      </w:pPr>
-      <w:r>
-        <w:rPr>
-          <w:rFonts w:ascii="Courier New" w:hAnsi="Courier New"/>
-          <w:sz w:val="20"/>
-        </w:rPr>
-        <w:t>│   ├── Det: my</w:t>
-      </w:r>
-    </w:p>
-    <w:p>
-      <w:pPr>
-        <w:ind w:left="720"/>
-        <w:spacing w:before="0" w:after="0"/>
-      </w:pPr>
-      <w:r>
-        <w:rPr>
-          <w:rFonts w:ascii="Courier New" w:hAnsi="Courier New"/>
-          <w:sz w:val="20"/>
-        </w:rPr>
-        <w:t>│   ├── Adj: dearest</w:t>
-      </w:r>
-    </w:p>
-    <w:p>
-      <w:pPr>
-        <w:ind w:left="720"/>
-        <w:spacing w:before="0" w:after="0"/>
-      </w:pPr>
-      <w:r>
-        <w:rPr>
-          <w:rFonts w:ascii="Courier New" w:hAnsi="Courier New"/>
-          <w:sz w:val="20"/>
-        </w:rPr>
-        <w:t>│   ├── N: friends</w:t>
-      </w:r>
-    </w:p>
-    <w:p>
-      <w:pPr>
-        <w:ind w:left="720"/>
-        <w:spacing w:before="0" w:after="0"/>
-      </w:pPr>
-      <w:r>
-        <w:rPr>
-          <w:rFonts w:ascii="Courier New" w:hAnsi="Courier New"/>
-          <w:sz w:val="20"/>
-        </w:rPr>
-        <w:t>│   └── PP  ← adjectival: modifies “friends”</w:t>
-      </w:r>
-    </w:p>
-    <w:p>
-      <w:pPr>
-        <w:ind w:left="720"/>
-        <w:spacing w:before="0" w:after="0"/>
-      </w:pPr>
-      <w:r>
-        <w:rPr>
-          <w:rFonts w:ascii="Courier New" w:hAnsi="Courier New"/>
-          <w:sz w:val="20"/>
-        </w:rPr>
-        <w:t>│       ├── Prep: from</w:t>
-      </w:r>
-    </w:p>
-    <w:p>
-      <w:pPr>
-        <w:ind w:left="720"/>
-        <w:spacing w:before="0" w:after="0"/>
-      </w:pPr>
-      <w:r>
-        <w:rPr>
-          <w:rFonts w:ascii="Courier New" w:hAnsi="Courier New"/>
-          <w:sz w:val="20"/>
-        </w:rPr>
-        <w:t>│       └── NP</w:t>
-      </w:r>
-    </w:p>
-    <w:p>
-      <w:pPr>
-        <w:ind w:left="720"/>
-        <w:spacing w:before="0" w:after="0"/>
-      </w:pPr>
-      <w:r>
-        <w:rPr>
-          <w:rFonts w:ascii="Courier New" w:hAnsi="Courier New"/>
-          <w:sz w:val="20"/>
-        </w:rPr>
-        <w:t>│           └── N: highschool</w:t>
-      </w:r>
-    </w:p>
-    <w:p>
-      <w:pPr>
-        <w:ind w:left="720"/>
-        <w:spacing w:before="0" w:after="0"/>
-      </w:pPr>
-      <w:r>
-        <w:rPr>
-          <w:rFonts w:ascii="Courier New" w:hAnsi="Courier New"/>
-          <w:sz w:val="20"/>
-        </w:rPr>
-        <w:t>└── VP</w:t>
-      </w:r>
-    </w:p>
-    <w:p>
-      <w:pPr>
-        <w:ind w:left="720"/>
-        <w:spacing w:before="0" w:after="0"/>
-      </w:pPr>
-      <w:r>
-        <w:rPr>
-          <w:rFonts w:ascii="Courier New" w:hAnsi="Courier New"/>
-          <w:sz w:val="20"/>
-        </w:rPr>
-        <w:t xml:space="preserve">    ├── Adv: suddenly</w:t>
-      </w:r>
-    </w:p>
-    <w:p>
-      <w:pPr>
-        <w:ind w:left="720"/>
-        <w:spacing w:before="0" w:after="0"/>
-      </w:pPr>
-      <w:r>
-        <w:rPr>
-          <w:rFonts w:ascii="Courier New" w:hAnsi="Courier New"/>
-          <w:sz w:val="20"/>
-        </w:rPr>
-        <w:t xml:space="preserve">    └── V: left</w:t>
-      </w:r>
-    </w:p>
-    <w:p>
-      <w:pPr>
-        <w:spacing w:before="0" w:after="80"/>
-      </w:pPr>
     </w:p>
     <w:sectPr>
       <w:pgSz w:w="12240" w:h="15840"/>

</xml_diff>

<commit_message>
Add Ex 3.1/3.3 diagrams, bracket notation for all Ex 3, fix ADVP nodes
- Add SyntaxTreeHybrid diagrams for Ex 3.1 (Birthday cakes) and Ex 3.3 (The man in the hat)
- Add bracket notation for all three Ex 3 sentences (3.1, 3.2, 3.3)
- Fix missing ADVP wrapper nodes in Practice 1, 2, 4, 5 diagrams and bracket notation
- Add overhead page break after Ex 3.1 section

Co-Authored-By: Claude Sonnet 4.6 <noreply@anthropic.com>
</commit_message>
<xml_diff>
--- a/Homework/Homework Rhet Gram Ch 1 - S26 Answer Key.docx
+++ b/Homework/Homework Rhet Gram Ch 1 - S26 Answer Key.docx
@@ -520,6 +520,87 @@
     </w:p>
     <w:p>
       <w:pPr>
+        <w:ind w:left="504"/>
+        <w:spacing w:before="120" w:after="40"/>
+      </w:pPr>
+      <w:r>
+        <w:rPr>
+          <w:rFonts w:ascii="Garamond" w:hAnsi="Garamond"/>
+          <w:b/>
+          <w:sz w:val="24"/>
+        </w:rPr>
+        <w:t>Bracket notation:</w:t>
+      </w:r>
+    </w:p>
+    <w:p>
+      <w:pPr>
+        <w:ind w:left="720"/>
+        <w:spacing w:before="0" w:after="80"/>
+      </w:pPr>
+      <w:r>
+        <w:rPr>
+          <w:rFonts w:ascii="Courier New" w:hAnsi="Courier New"/>
+          <w:sz w:val="20"/>
+        </w:rPr>
+        <w:t>[NP Birthday cakes] [VP are [ADJP common] [PP in [NP many Western cultures]]]</w:t>
+      </w:r>
+    </w:p>
+    <w:p>
+      <w:pPr>
+        <w:ind w:left="504"/>
+        <w:spacing w:before="80" w:after="40"/>
+      </w:pPr>
+      <w:r>
+        <w:rPr>
+          <w:rFonts w:ascii="Garamond" w:hAnsi="Garamond"/>
+          <w:b/>
+          <w:sz w:val="24"/>
+        </w:rPr>
+        <w:t>Tree diagram:</w:t>
+      </w:r>
+    </w:p>
+    <w:p>
+      <w:pPr>
+        <w:jc w:val="center"/>
+        <w:spacing w:before="40" w:after="120"/>
+      </w:pPr>
+      <w:r>
+        <w:drawing>
+          <wp:inline xmlns:a="http://schemas.openxmlformats.org/drawingml/2006/main" xmlns:pic="http://schemas.openxmlformats.org/drawingml/2006/picture">
+            <wp:extent cx="4572000" cy="2707415"/>
+            <wp:docPr id="1" name="Picture 1"/>
+            <wp:cNvGraphicFramePr>
+              <a:graphicFrameLocks noChangeAspect="1"/>
+            </wp:cNvGraphicFramePr>
+            <a:graphic>
+              <a:graphicData uri="http://schemas.openxmlformats.org/drawingml/2006/picture">
+                <pic:pic>
+                  <pic:nvPicPr>
+                    <pic:cNvPr id="0" name="ch01_rg_ex31_birthday.png"/>
+                    <pic:cNvPicPr/>
+                  </pic:nvPicPr>
+                  <pic:blipFill>
+                    <a:blip r:embed="rId9"/>
+                    <a:stretch>
+                      <a:fillRect/>
+                    </a:stretch>
+                  </pic:blipFill>
+                  <pic:spPr>
+                    <a:xfrm>
+                      <a:off x="0" y="0"/>
+                      <a:ext cx="4572000" cy="2707415"/>
+                    </a:xfrm>
+                    <a:prstGeom prst="rect"/>
+                  </pic:spPr>
+                </pic:pic>
+              </a:graphicData>
+            </a:graphic>
+          </wp:inline>
+        </w:drawing>
+      </w:r>
+    </w:p>
+    <w:p>
+      <w:pPr>
         <w:spacing w:before="120" w:after="40"/>
       </w:pPr>
       <w:r>
@@ -584,6 +665,33 @@
     <w:p>
       <w:pPr>
         <w:ind w:left="504"/>
+        <w:spacing w:before="120" w:after="40"/>
+      </w:pPr>
+      <w:r>
+        <w:rPr>
+          <w:rFonts w:ascii="Garamond" w:hAnsi="Garamond"/>
+          <w:b/>
+          <w:sz w:val="24"/>
+        </w:rPr>
+        <w:t>Bracket notation:</w:t>
+      </w:r>
+    </w:p>
+    <w:p>
+      <w:pPr>
+        <w:ind w:left="720"/>
+        <w:spacing w:before="0" w:after="80"/>
+      </w:pPr>
+      <w:r>
+        <w:rPr>
+          <w:rFonts w:ascii="Courier New" w:hAnsi="Courier New"/>
+          <w:sz w:val="20"/>
+        </w:rPr>
+        <w:t>[NP Cupcakes] [VP are [NP a popular alternative [PP to [NP birthday cakes]]]]</w:t>
+      </w:r>
+    </w:p>
+    <w:p>
+      <w:pPr>
+        <w:ind w:left="504"/>
         <w:spacing w:before="80" w:after="40"/>
       </w:pPr>
       <w:r>
@@ -604,7 +712,7 @@
         <w:drawing>
           <wp:inline xmlns:a="http://schemas.openxmlformats.org/drawingml/2006/main" xmlns:pic="http://schemas.openxmlformats.org/drawingml/2006/picture">
             <wp:extent cx="4572000" cy="2707415"/>
-            <wp:docPr id="1" name="Picture 1"/>
+            <wp:docPr id="2" name="Picture 2"/>
             <wp:cNvGraphicFramePr>
               <a:graphicFrameLocks noChangeAspect="1"/>
             </wp:cNvGraphicFramePr>
@@ -616,7 +724,7 @@
                     <pic:cNvPicPr/>
                   </pic:nvPicPr>
                   <pic:blipFill>
-                    <a:blip r:embed="rId9"/>
+                    <a:blip r:embed="rId10"/>
                     <a:stretch>
                       <a:fillRect/>
                     </a:stretch>
@@ -780,6 +888,87 @@
           <w:sz w:val="24"/>
         </w:rPr>
         <w:t>Adjectival — modifies the noun “vacation”</w:t>
+      </w:r>
+    </w:p>
+    <w:p>
+      <w:pPr>
+        <w:ind w:left="504"/>
+        <w:spacing w:before="120" w:after="40"/>
+      </w:pPr>
+      <w:r>
+        <w:rPr>
+          <w:rFonts w:ascii="Garamond" w:hAnsi="Garamond"/>
+          <w:b/>
+          <w:sz w:val="24"/>
+        </w:rPr>
+        <w:t>Bracket notation:</w:t>
+      </w:r>
+    </w:p>
+    <w:p>
+      <w:pPr>
+        <w:ind w:left="720"/>
+        <w:spacing w:before="0" w:after="80"/>
+      </w:pPr>
+      <w:r>
+        <w:rPr>
+          <w:rFonts w:ascii="Courier New" w:hAnsi="Courier New"/>
+          <w:sz w:val="20"/>
+        </w:rPr>
+        <w:t>[NP The man [PP in [NP the big red hat]]] [VP spoke [ADVP eloquently] [PP about [NP his vacation [PP to [NP Morocco]]]]]</w:t>
+      </w:r>
+    </w:p>
+    <w:p>
+      <w:pPr>
+        <w:ind w:left="504"/>
+        <w:spacing w:before="80" w:after="40"/>
+      </w:pPr>
+      <w:r>
+        <w:rPr>
+          <w:rFonts w:ascii="Garamond" w:hAnsi="Garamond"/>
+          <w:b/>
+          <w:sz w:val="24"/>
+        </w:rPr>
+        <w:t>Tree diagram:</w:t>
+      </w:r>
+    </w:p>
+    <w:p>
+      <w:pPr>
+        <w:jc w:val="center"/>
+        <w:spacing w:before="40" w:after="120"/>
+      </w:pPr>
+      <w:r>
+        <w:drawing>
+          <wp:inline xmlns:a="http://schemas.openxmlformats.org/drawingml/2006/main" xmlns:pic="http://schemas.openxmlformats.org/drawingml/2006/picture">
+            <wp:extent cx="5029200" cy="1936548"/>
+            <wp:docPr id="3" name="Picture 3"/>
+            <wp:cNvGraphicFramePr>
+              <a:graphicFrameLocks noChangeAspect="1"/>
+            </wp:cNvGraphicFramePr>
+            <a:graphic>
+              <a:graphicData uri="http://schemas.openxmlformats.org/drawingml/2006/picture">
+                <pic:pic>
+                  <pic:nvPicPr>
+                    <pic:cNvPr id="0" name="ch01_rg_ex33_man.png"/>
+                    <pic:cNvPicPr/>
+                  </pic:nvPicPr>
+                  <pic:blipFill>
+                    <a:blip r:embed="rId11"/>
+                    <a:stretch>
+                      <a:fillRect/>
+                    </a:stretch>
+                  </pic:blipFill>
+                  <pic:spPr>
+                    <a:xfrm>
+                      <a:off x="0" y="0"/>
+                      <a:ext cx="5029200" cy="1936548"/>
+                    </a:xfrm>
+                    <a:prstGeom prst="rect"/>
+                  </pic:spPr>
+                </pic:pic>
+              </a:graphicData>
+            </a:graphic>
+          </wp:inline>
+        </w:drawing>
       </w:r>
     </w:p>
     <w:p>
@@ -1281,7 +1470,7 @@
           <w:rFonts w:ascii="Courier New" w:hAnsi="Courier New"/>
           <w:sz w:val="20"/>
         </w:rPr>
-        <w:t>[NP Bears] [VP seldomly attack [PP without [NP a very good reason]]]</w:t>
+        <w:t>[NP Bears] [VP [ADVP seldomly] attack [PP without [NP a [ADJP [ADVP very] good] reason]]]</w:t>
       </w:r>
     </w:p>
     <w:p>
@@ -1306,8 +1495,8 @@
       <w:r>
         <w:drawing>
           <wp:inline xmlns:a="http://schemas.openxmlformats.org/drawingml/2006/main" xmlns:pic="http://schemas.openxmlformats.org/drawingml/2006/picture">
-            <wp:extent cx="5486400" cy="3248898"/>
-            <wp:docPr id="2" name="Picture 2"/>
+            <wp:extent cx="5486400" cy="3757421"/>
+            <wp:docPr id="4" name="Picture 4"/>
             <wp:cNvGraphicFramePr>
               <a:graphicFrameLocks noChangeAspect="1"/>
             </wp:cNvGraphicFramePr>
@@ -1319,7 +1508,7 @@
                     <pic:cNvPicPr/>
                   </pic:nvPicPr>
                   <pic:blipFill>
-                    <a:blip r:embed="rId10"/>
+                    <a:blip r:embed="rId12"/>
                     <a:stretch>
                       <a:fillRect/>
                     </a:stretch>
@@ -1327,7 +1516,7 @@
                   <pic:spPr>
                     <a:xfrm>
                       <a:off x="0" y="0"/>
-                      <a:ext cx="5486400" cy="3248898"/>
+                      <a:ext cx="5486400" cy="3757421"/>
                     </a:xfrm>
                     <a:prstGeom prst="rect"/>
                   </pic:spPr>
@@ -1713,7 +1902,7 @@
           <w:rFonts w:ascii="Courier New" w:hAnsi="Courier New"/>
           <w:sz w:val="20"/>
         </w:rPr>
-        <w:t>[NP Stephen] [VP usually sits alone [PP at [NP home]]]</w:t>
+        <w:t>[NP Stephen] [VP [ADVP usually] sits [ADVP alone] [PP at [NP home]]]</w:t>
       </w:r>
     </w:p>
     <w:p>
@@ -1739,7 +1928,7 @@
         <w:drawing>
           <wp:inline xmlns:a="http://schemas.openxmlformats.org/drawingml/2006/main" xmlns:pic="http://schemas.openxmlformats.org/drawingml/2006/picture">
             <wp:extent cx="4114800" cy="2775630"/>
-            <wp:docPr id="3" name="Picture 3"/>
+            <wp:docPr id="5" name="Picture 5"/>
             <wp:cNvGraphicFramePr>
               <a:graphicFrameLocks noChangeAspect="1"/>
             </wp:cNvGraphicFramePr>
@@ -1751,7 +1940,7 @@
                     <pic:cNvPicPr/>
                   </pic:nvPicPr>
                   <pic:blipFill>
-                    <a:blip r:embed="rId11"/>
+                    <a:blip r:embed="rId13"/>
                     <a:stretch>
                       <a:fillRect/>
                     </a:stretch>
@@ -2215,7 +2404,7 @@
         <w:drawing>
           <wp:inline xmlns:a="http://schemas.openxmlformats.org/drawingml/2006/main" xmlns:pic="http://schemas.openxmlformats.org/drawingml/2006/picture">
             <wp:extent cx="4572000" cy="2624166"/>
-            <wp:docPr id="4" name="Picture 4"/>
+            <wp:docPr id="6" name="Picture 6"/>
             <wp:cNvGraphicFramePr>
               <a:graphicFrameLocks noChangeAspect="1"/>
             </wp:cNvGraphicFramePr>
@@ -2227,7 +2416,7 @@
                     <pic:cNvPicPr/>
                   </pic:nvPicPr>
                   <pic:blipFill>
-                    <a:blip r:embed="rId12"/>
+                    <a:blip r:embed="rId14"/>
                     <a:stretch>
                       <a:fillRect/>
                     </a:stretch>
@@ -2709,7 +2898,7 @@
           <w:rFonts w:ascii="Courier New" w:hAnsi="Courier New"/>
           <w:sz w:val="20"/>
         </w:rPr>
-        <w:t>[NP The painfully long discussion] [VP continued incessantly [PP until [NP noon]]]</w:t>
+        <w:t>[NP The [ADJP [ADVP painfully] long] discussion] [VP continued [ADVP incessantly] [PP until [NP noon]]]</w:t>
       </w:r>
     </w:p>
     <w:p>
@@ -2735,7 +2924,7 @@
         <w:drawing>
           <wp:inline xmlns:a="http://schemas.openxmlformats.org/drawingml/2006/main" xmlns:pic="http://schemas.openxmlformats.org/drawingml/2006/picture">
             <wp:extent cx="5029200" cy="2512010"/>
-            <wp:docPr id="5" name="Picture 5"/>
+            <wp:docPr id="7" name="Picture 7"/>
             <wp:cNvGraphicFramePr>
               <a:graphicFrameLocks noChangeAspect="1"/>
             </wp:cNvGraphicFramePr>
@@ -2747,7 +2936,7 @@
                     <pic:cNvPicPr/>
                   </pic:nvPicPr>
                   <pic:blipFill>
-                    <a:blip r:embed="rId13"/>
+                    <a:blip r:embed="rId15"/>
                     <a:stretch>
                       <a:fillRect/>
                     </a:stretch>
@@ -3229,7 +3418,7 @@
           <w:rFonts w:ascii="Courier New" w:hAnsi="Courier New"/>
           <w:sz w:val="20"/>
         </w:rPr>
-        <w:t>[NP All my dearest friends [PP from [NP highschool]]] [VP suddenly left]</w:t>
+        <w:t>[NP All my dearest friends [PP from [NP highschool]]] [VP [ADVP suddenly] left]</w:t>
       </w:r>
     </w:p>
     <w:p>
@@ -3255,7 +3444,7 @@
         <w:drawing>
           <wp:inline xmlns:a="http://schemas.openxmlformats.org/drawingml/2006/main" xmlns:pic="http://schemas.openxmlformats.org/drawingml/2006/picture">
             <wp:extent cx="5029200" cy="2512010"/>
-            <wp:docPr id="6" name="Picture 6"/>
+            <wp:docPr id="8" name="Picture 8"/>
             <wp:cNvGraphicFramePr>
               <a:graphicFrameLocks noChangeAspect="1"/>
             </wp:cNvGraphicFramePr>
@@ -3267,7 +3456,7 @@
                     <pic:cNvPicPr/>
                   </pic:nvPicPr>
                   <pic:blipFill>
-                    <a:blip r:embed="rId14"/>
+                    <a:blip r:embed="rId16"/>
                     <a:stretch>
                       <a:fillRect/>
                     </a:stretch>

</xml_diff>